<commit_message>
Joined case and vaccine data
</commit_message>
<xml_diff>
--- a/pig cleaning source code.docx
+++ b/pig cleaning source code.docx
@@ -1789,17 +1789,7 @@
           <w:szCs w:val="20"/>
           <w:lang w:val="en-US"/>
         </w:rPr>
-        <w:t>/csv</w:t>
-      </w:r>
-      <w:r>
-        <w:rPr>
-          <w:rFonts w:cs="Calibri"/>
-          <w:color w:val="7030A0"/>
-          <w:sz w:val="20"/>
-          <w:szCs w:val="20"/>
-          <w:lang w:val="en-US"/>
-        </w:rPr>
-        <w:t>/</w:t>
+        <w:t>/csv/</w:t>
       </w:r>
       <w:r>
         <w:rPr>
@@ -1839,17 +1829,7 @@
           <w:szCs w:val="20"/>
           <w:lang w:val="en-US"/>
         </w:rPr>
-        <w:t>2</w:t>
-      </w:r>
-      <w:r>
-        <w:rPr>
-          <w:rFonts w:cs="Calibri"/>
-          <w:color w:val="7030A0"/>
-          <w:sz w:val="20"/>
-          <w:szCs w:val="20"/>
-          <w:lang w:val="en-US"/>
-        </w:rPr>
-        <w:t>/csv</w:t>
+        <w:t>2/csv</w:t>
       </w:r>
     </w:p>
     <w:p>
@@ -1922,27 +1902,7 @@
           <w:szCs w:val="20"/>
           <w:lang w:val="en"/>
         </w:rPr>
-        <w:t xml:space="preserve"> </w:t>
-      </w:r>
-      <w:r>
-        <w:rPr>
-          <w:rFonts w:cs="Calibri"/>
-          <w:color w:val="7030A0"/>
-          <w:sz w:val="20"/>
-          <w:szCs w:val="20"/>
-          <w:lang w:val="en"/>
-        </w:rPr>
-        <w:t>'CA675-Assignment-2/csv/</w:t>
-      </w:r>
-      <w:r>
-        <w:rPr>
-          <w:rFonts w:cs="Calibri"/>
-          <w:color w:val="7030A0"/>
-          <w:sz w:val="20"/>
-          <w:szCs w:val="20"/>
-          <w:lang w:val="en"/>
-        </w:rPr>
-        <w:t>Distinct_Countries_Continents</w:t>
+        <w:t xml:space="preserve"> 'CA675-Assignment-2/csv/Distinct_Countries_Continents</w:t>
       </w:r>
       <w:r>
         <w:rPr>
@@ -1962,27 +1922,7 @@
           <w:szCs w:val="20"/>
           <w:lang w:val="en"/>
         </w:rPr>
-        <w:t>'</w:t>
-      </w:r>
-      <w:r>
-        <w:rPr>
-          <w:rFonts w:cs="Calibri"/>
-          <w:color w:val="7030A0"/>
-          <w:sz w:val="20"/>
-          <w:szCs w:val="20"/>
-          <w:lang w:val="en"/>
-        </w:rPr>
-        <w:t xml:space="preserve"> </w:t>
-      </w:r>
-      <w:r>
-        <w:rPr>
-          <w:rFonts w:cs="Calibri"/>
-          <w:color w:val="7030A0"/>
-          <w:sz w:val="20"/>
-          <w:szCs w:val="20"/>
-          <w:lang w:val="en"/>
-        </w:rPr>
-        <w:t xml:space="preserve">USING </w:t>
+        <w:t xml:space="preserve">' USING </w:t>
       </w:r>
       <w:proofErr w:type="spellStart"/>
       <w:proofErr w:type="gramStart"/>
@@ -2016,17 +1956,7 @@
           <w:szCs w:val="20"/>
           <w:lang w:val="en"/>
         </w:rPr>
-        <w:t xml:space="preserve">(',', 'NO_MULTILINE', 'WINDOWS', 'SKIP_INPUT_HEADER') AS </w:t>
-      </w:r>
-      <w:r>
-        <w:rPr>
-          <w:rFonts w:cs="Calibri"/>
-          <w:color w:val="7030A0"/>
-          <w:sz w:val="20"/>
-          <w:szCs w:val="20"/>
-          <w:lang w:val="en"/>
-        </w:rPr>
-        <w:t>(</w:t>
+        <w:t>(',', 'NO_MULTILINE', 'WINDOWS', 'SKIP_INPUT_HEADER') AS (</w:t>
       </w:r>
       <w:proofErr w:type="spellStart"/>
       <w:r>
@@ -2949,17 +2879,7 @@
           <w:szCs w:val="20"/>
           <w:lang w:val="en"/>
         </w:rPr>
-        <w:t xml:space="preserve">= </w:t>
-      </w:r>
-      <w:r>
-        <w:rPr>
-          <w:rFonts w:cs="Calibri"/>
-          <w:color w:val="7030A0"/>
-          <w:sz w:val="20"/>
-          <w:szCs w:val="20"/>
-          <w:lang w:val="en"/>
-        </w:rPr>
-        <w:t xml:space="preserve">Filter </w:t>
+        <w:t xml:space="preserve">= Filter </w:t>
       </w:r>
       <w:proofErr w:type="spellStart"/>
       <w:r>
@@ -2981,27 +2901,7 @@
           <w:szCs w:val="20"/>
           <w:lang w:val="en"/>
         </w:rPr>
-        <w:t xml:space="preserve"> BY type =</w:t>
-      </w:r>
-      <w:r>
-        <w:rPr>
-          <w:rFonts w:cs="Calibri"/>
-          <w:color w:val="7030A0"/>
-          <w:sz w:val="20"/>
-          <w:szCs w:val="20"/>
-          <w:lang w:val="en"/>
-        </w:rPr>
-        <w:t>=</w:t>
-      </w:r>
-      <w:r>
-        <w:rPr>
-          <w:rFonts w:cs="Calibri"/>
-          <w:color w:val="7030A0"/>
-          <w:sz w:val="20"/>
-          <w:szCs w:val="20"/>
-          <w:lang w:val="en"/>
-        </w:rPr>
-        <w:t xml:space="preserve"> </w:t>
+        <w:t xml:space="preserve"> BY type == </w:t>
       </w:r>
       <w:r>
         <w:rPr>
@@ -3089,17 +2989,7 @@
           <w:szCs w:val="20"/>
           <w:lang w:val="en"/>
         </w:rPr>
-        <w:t xml:space="preserve">= </w:t>
-      </w:r>
-      <w:r>
-        <w:rPr>
-          <w:rFonts w:cs="Calibri"/>
-          <w:color w:val="7030A0"/>
-          <w:sz w:val="20"/>
-          <w:szCs w:val="20"/>
-          <w:lang w:val="en"/>
-        </w:rPr>
-        <w:t xml:space="preserve">Filter </w:t>
+        <w:t xml:space="preserve">= Filter </w:t>
       </w:r>
       <w:proofErr w:type="spellStart"/>
       <w:r>
@@ -3304,17 +3194,7 @@
           <w:szCs w:val="20"/>
           <w:lang w:val="en"/>
         </w:rPr>
-        <w:t xml:space="preserve">  </w:t>
-      </w:r>
-      <w:r>
-        <w:rPr>
-          <w:rFonts w:cs="Calibri"/>
-          <w:color w:val="7030A0"/>
-          <w:sz w:val="20"/>
-          <w:szCs w:val="20"/>
-          <w:lang w:val="en"/>
-        </w:rPr>
-        <w:t>generate</w:t>
+        <w:t xml:space="preserve">  generate</w:t>
       </w:r>
       <w:proofErr w:type="gramEnd"/>
       <w:r>
@@ -3425,27 +3305,7 @@
           <w:szCs w:val="20"/>
           <w:lang w:val="en"/>
         </w:rPr>
-        <w:t xml:space="preserve"> = </w:t>
-      </w:r>
-      <w:r>
-        <w:rPr>
-          <w:rFonts w:cs="Calibri"/>
-          <w:color w:val="7030A0"/>
-          <w:sz w:val="20"/>
-          <w:szCs w:val="20"/>
-          <w:lang w:val="en"/>
-        </w:rPr>
-        <w:t>FOREACH</w:t>
-      </w:r>
-      <w:r>
-        <w:rPr>
-          <w:rFonts w:cs="Calibri"/>
-          <w:color w:val="7030A0"/>
-          <w:sz w:val="20"/>
-          <w:szCs w:val="20"/>
-          <w:lang w:val="en"/>
-        </w:rPr>
-        <w:t xml:space="preserve"> </w:t>
+        <w:t xml:space="preserve"> = FOREACH </w:t>
       </w:r>
       <w:proofErr w:type="spellStart"/>
       <w:r>
@@ -3467,17 +3327,7 @@
           <w:szCs w:val="20"/>
           <w:lang w:val="en"/>
         </w:rPr>
-        <w:t xml:space="preserve"> </w:t>
-      </w:r>
-      <w:r>
-        <w:rPr>
-          <w:rFonts w:cs="Calibri"/>
-          <w:color w:val="7030A0"/>
-          <w:sz w:val="20"/>
-          <w:szCs w:val="20"/>
-          <w:lang w:val="en"/>
-        </w:rPr>
-        <w:t xml:space="preserve">generate country, </w:t>
+        <w:t xml:space="preserve"> generate country, </w:t>
       </w:r>
       <w:proofErr w:type="spellStart"/>
       <w:r>
@@ -3509,17 +3359,7 @@
           <w:szCs w:val="20"/>
           <w:lang w:val="en"/>
         </w:rPr>
-        <w:t xml:space="preserve">, cases </w:t>
-      </w:r>
-      <w:r>
-        <w:rPr>
-          <w:rFonts w:cs="Calibri"/>
-          <w:color w:val="7030A0"/>
-          <w:sz w:val="20"/>
-          <w:szCs w:val="20"/>
-          <w:lang w:val="en"/>
-        </w:rPr>
-        <w:t xml:space="preserve">as </w:t>
+        <w:t xml:space="preserve">, cases as </w:t>
       </w:r>
       <w:r>
         <w:rPr>
@@ -3587,27 +3427,7 @@
           <w:szCs w:val="20"/>
           <w:lang w:val="en"/>
         </w:rPr>
-        <w:t xml:space="preserve"> = </w:t>
-      </w:r>
-      <w:r>
-        <w:rPr>
-          <w:rFonts w:cs="Calibri"/>
-          <w:color w:val="7030A0"/>
-          <w:sz w:val="20"/>
-          <w:szCs w:val="20"/>
-          <w:lang w:val="en"/>
-        </w:rPr>
-        <w:t>FOREACH</w:t>
-      </w:r>
-      <w:r>
-        <w:rPr>
-          <w:rFonts w:cs="Calibri"/>
-          <w:color w:val="7030A0"/>
-          <w:sz w:val="20"/>
-          <w:szCs w:val="20"/>
-          <w:lang w:val="en"/>
-        </w:rPr>
-        <w:t xml:space="preserve"> </w:t>
+        <w:t xml:space="preserve"> = FOREACH </w:t>
       </w:r>
       <w:proofErr w:type="spellStart"/>
       <w:r>
@@ -3629,17 +3449,7 @@
           <w:szCs w:val="20"/>
           <w:lang w:val="en"/>
         </w:rPr>
-        <w:t xml:space="preserve"> </w:t>
-      </w:r>
-      <w:r>
-        <w:rPr>
-          <w:rFonts w:cs="Calibri"/>
-          <w:color w:val="7030A0"/>
-          <w:sz w:val="20"/>
-          <w:szCs w:val="20"/>
-          <w:lang w:val="en"/>
-        </w:rPr>
-        <w:t xml:space="preserve">generate country, </w:t>
+        <w:t xml:space="preserve"> generate country, </w:t>
       </w:r>
       <w:proofErr w:type="spellStart"/>
       <w:proofErr w:type="gramStart"/>
@@ -3683,17 +3493,7 @@
           <w:szCs w:val="20"/>
           <w:lang w:val="en"/>
         </w:rPr>
-        <w:t xml:space="preserve">, cases </w:t>
-      </w:r>
-      <w:r>
-        <w:rPr>
-          <w:rFonts w:cs="Calibri"/>
-          <w:color w:val="7030A0"/>
-          <w:sz w:val="20"/>
-          <w:szCs w:val="20"/>
-          <w:lang w:val="en"/>
-        </w:rPr>
-        <w:t xml:space="preserve">as </w:t>
+        <w:t xml:space="preserve">, cases as </w:t>
       </w:r>
       <w:r>
         <w:rPr>
@@ -3816,17 +3616,7 @@
           <w:szCs w:val="20"/>
           <w:lang w:val="en"/>
         </w:rPr>
-        <w:t xml:space="preserve"> </w:t>
-      </w:r>
-      <w:r>
-        <w:rPr>
-          <w:rFonts w:cs="Calibri"/>
-          <w:color w:val="7030A0"/>
-          <w:sz w:val="20"/>
-          <w:szCs w:val="20"/>
-          <w:lang w:val="en"/>
-        </w:rPr>
-        <w:t>BY (country, date)</w:t>
+        <w:t xml:space="preserve"> BY (country, date)</w:t>
       </w:r>
       <w:r>
         <w:rPr>
@@ -3858,37 +3648,7 @@
           <w:szCs w:val="20"/>
           <w:lang w:val="en"/>
         </w:rPr>
-        <w:t xml:space="preserve"> </w:t>
-      </w:r>
-      <w:r>
-        <w:rPr>
-          <w:rFonts w:cs="Calibri"/>
-          <w:color w:val="7030A0"/>
-          <w:sz w:val="20"/>
-          <w:szCs w:val="20"/>
-          <w:lang w:val="en"/>
-        </w:rPr>
-        <w:t xml:space="preserve">by </w:t>
-      </w:r>
-      <w:r>
-        <w:rPr>
-          <w:rFonts w:cs="Calibri"/>
-          <w:color w:val="7030A0"/>
-          <w:sz w:val="20"/>
-          <w:szCs w:val="20"/>
-          <w:lang w:val="en"/>
-        </w:rPr>
-        <w:t>(country, date)</w:t>
-      </w:r>
-      <w:r>
-        <w:rPr>
-          <w:rFonts w:cs="Calibri"/>
-          <w:color w:val="7030A0"/>
-          <w:sz w:val="20"/>
-          <w:szCs w:val="20"/>
-          <w:lang w:val="en"/>
-        </w:rPr>
-        <w:t>;</w:t>
+        <w:t xml:space="preserve"> by (country, date);</w:t>
       </w:r>
     </w:p>
     <w:p>
@@ -3942,17 +3702,7 @@
           <w:szCs w:val="20"/>
           <w:lang w:val="en"/>
         </w:rPr>
-        <w:t>Deaths_confirmed</w:t>
-      </w:r>
-      <w:r>
-        <w:rPr>
-          <w:rFonts w:cs="Calibri"/>
-          <w:color w:val="7030A0"/>
-          <w:sz w:val="20"/>
-          <w:szCs w:val="20"/>
-          <w:lang w:val="en"/>
-        </w:rPr>
-        <w:t>_join</w:t>
+        <w:t>Deaths_confirmed_join</w:t>
       </w:r>
       <w:proofErr w:type="spellEnd"/>
       <w:r>
@@ -4371,27 +4121,7 @@
           <w:szCs w:val="20"/>
           <w:lang w:val="en"/>
         </w:rPr>
-        <w:t xml:space="preserve"> = </w:t>
-      </w:r>
-      <w:r>
-        <w:rPr>
-          <w:rFonts w:cs="Calibri"/>
-          <w:color w:val="7030A0"/>
-          <w:sz w:val="20"/>
-          <w:szCs w:val="20"/>
-          <w:lang w:val="en"/>
-        </w:rPr>
-        <w:t>JOIN</w:t>
-      </w:r>
-      <w:r>
-        <w:rPr>
-          <w:rFonts w:cs="Calibri"/>
-          <w:color w:val="7030A0"/>
-          <w:sz w:val="20"/>
-          <w:szCs w:val="20"/>
-          <w:lang w:val="en"/>
-        </w:rPr>
-        <w:t xml:space="preserve"> </w:t>
+        <w:t xml:space="preserve"> = JOIN </w:t>
       </w:r>
       <w:proofErr w:type="spellStart"/>
       <w:r>
@@ -4413,37 +4143,17 @@
           <w:szCs w:val="20"/>
           <w:lang w:val="en"/>
         </w:rPr>
-        <w:t xml:space="preserve"> </w:t>
-      </w:r>
-      <w:r>
-        <w:rPr>
-          <w:rFonts w:cs="Calibri"/>
-          <w:color w:val="7030A0"/>
-          <w:sz w:val="20"/>
-          <w:szCs w:val="20"/>
-          <w:lang w:val="en"/>
-        </w:rPr>
-        <w:t xml:space="preserve">BY </w:t>
-      </w:r>
-      <w:r>
-        <w:rPr>
-          <w:rFonts w:cs="Calibri"/>
-          <w:color w:val="7030A0"/>
-          <w:sz w:val="20"/>
-          <w:szCs w:val="20"/>
-          <w:lang w:val="en"/>
-        </w:rPr>
-        <w:t>(country, date)</w:t>
-      </w:r>
-      <w:r>
-        <w:rPr>
-          <w:rFonts w:cs="Calibri"/>
-          <w:color w:val="7030A0"/>
-          <w:sz w:val="20"/>
-          <w:szCs w:val="20"/>
-          <w:lang w:val="en"/>
-        </w:rPr>
-        <w:t xml:space="preserve">, </w:t>
+        <w:t xml:space="preserve"> BY </w:t>
+      </w:r>
+      <w:r>
+        <w:rPr>
+          <w:rFonts w:cs="Calibri"/>
+          <w:color w:val="7030A0"/>
+          <w:sz w:val="20"/>
+          <w:szCs w:val="20"/>
+          <w:lang w:val="en"/>
+        </w:rPr>
+        <w:t xml:space="preserve">(country, date), </w:t>
       </w:r>
       <w:proofErr w:type="spellStart"/>
       <w:r>
@@ -4465,37 +4175,7 @@
           <w:szCs w:val="20"/>
           <w:lang w:val="en"/>
         </w:rPr>
-        <w:t xml:space="preserve"> </w:t>
-      </w:r>
-      <w:r>
-        <w:rPr>
-          <w:rFonts w:cs="Calibri"/>
-          <w:color w:val="7030A0"/>
-          <w:sz w:val="20"/>
-          <w:szCs w:val="20"/>
-          <w:lang w:val="en"/>
-        </w:rPr>
-        <w:t xml:space="preserve">BY </w:t>
-      </w:r>
-      <w:r>
-        <w:rPr>
-          <w:rFonts w:cs="Calibri"/>
-          <w:color w:val="7030A0"/>
-          <w:sz w:val="20"/>
-          <w:szCs w:val="20"/>
-          <w:lang w:val="en"/>
-        </w:rPr>
-        <w:t>(country, date)</w:t>
-      </w:r>
-      <w:r>
-        <w:rPr>
-          <w:rFonts w:cs="Calibri"/>
-          <w:color w:val="7030A0"/>
-          <w:sz w:val="20"/>
-          <w:szCs w:val="20"/>
-          <w:lang w:val="en"/>
-        </w:rPr>
-        <w:t>;</w:t>
+        <w:t xml:space="preserve"> BY (country, date);</w:t>
       </w:r>
     </w:p>
     <w:p>
@@ -4560,17 +4240,7 @@
           <w:szCs w:val="20"/>
           <w:lang w:val="en"/>
         </w:rPr>
-        <w:t xml:space="preserve"> </w:t>
-      </w:r>
-      <w:r>
-        <w:rPr>
-          <w:rFonts w:cs="Calibri"/>
-          <w:color w:val="7030A0"/>
-          <w:sz w:val="20"/>
-          <w:szCs w:val="20"/>
-          <w:lang w:val="en"/>
-        </w:rPr>
-        <w:t xml:space="preserve">GENERATE </w:t>
+        <w:t xml:space="preserve"> GENERATE </w:t>
       </w:r>
       <w:proofErr w:type="spellStart"/>
       <w:r>
@@ -5126,17 +4796,7 @@
           <w:szCs w:val="20"/>
           <w:lang w:val="en"/>
         </w:rPr>
-        <w:t>Deaths_confirmed_recovered_</w:t>
-      </w:r>
-      <w:r>
-        <w:rPr>
-          <w:rFonts w:cs="Calibri"/>
-          <w:color w:val="7030A0"/>
-          <w:sz w:val="20"/>
-          <w:szCs w:val="20"/>
-          <w:lang w:val="en"/>
-        </w:rPr>
-        <w:t>country_continent_join</w:t>
+        <w:t>Deaths_confirmed_recovered_country_continent_join</w:t>
       </w:r>
       <w:proofErr w:type="spellEnd"/>
       <w:r>
@@ -5169,17 +4829,7 @@
           <w:szCs w:val="20"/>
           <w:lang w:val="en"/>
         </w:rPr>
-        <w:t xml:space="preserve"> </w:t>
-      </w:r>
-      <w:r>
-        <w:rPr>
-          <w:rFonts w:cs="Calibri"/>
-          <w:color w:val="7030A0"/>
-          <w:sz w:val="20"/>
-          <w:szCs w:val="20"/>
-          <w:lang w:val="en"/>
-        </w:rPr>
-        <w:t xml:space="preserve">BY country, </w:t>
+        <w:t xml:space="preserve"> BY country, </w:t>
       </w:r>
       <w:proofErr w:type="spellStart"/>
       <w:r>
@@ -5270,17 +4920,7 @@
           <w:szCs w:val="20"/>
           <w:lang w:val="en"/>
         </w:rPr>
-        <w:t xml:space="preserve"> </w:t>
-      </w:r>
-      <w:r>
-        <w:rPr>
-          <w:rFonts w:cs="Calibri"/>
-          <w:color w:val="7030A0"/>
-          <w:sz w:val="20"/>
-          <w:szCs w:val="20"/>
-          <w:lang w:val="en"/>
-        </w:rPr>
-        <w:t xml:space="preserve">GENERATE </w:t>
+        <w:t xml:space="preserve"> GENERATE </w:t>
       </w:r>
     </w:p>
     <w:p>
@@ -5937,17 +5577,7 @@
           <w:szCs w:val="20"/>
           <w:lang w:val="en"/>
         </w:rPr>
-        <w:t xml:space="preserve"> </w:t>
-      </w:r>
-      <w:r>
-        <w:rPr>
-          <w:rFonts w:cs="Calibri"/>
-          <w:color w:val="7030A0"/>
-          <w:sz w:val="20"/>
-          <w:szCs w:val="20"/>
-          <w:lang w:val="en"/>
-        </w:rPr>
-        <w:t>BY (continent, date);</w:t>
+        <w:t xml:space="preserve"> BY (continent, date);</w:t>
       </w:r>
     </w:p>
     <w:p>
@@ -6066,17 +5696,7 @@
           <w:szCs w:val="20"/>
           <w:lang w:val="en"/>
         </w:rPr>
-        <w:t xml:space="preserve"> </w:t>
-      </w:r>
-      <w:r>
-        <w:rPr>
-          <w:rFonts w:cs="Calibri"/>
-          <w:color w:val="7030A0"/>
-          <w:sz w:val="20"/>
-          <w:szCs w:val="20"/>
-          <w:lang w:val="en"/>
-        </w:rPr>
-        <w:t xml:space="preserve">GENERATE </w:t>
+        <w:t xml:space="preserve"> GENERATE </w:t>
       </w:r>
       <w:r>
         <w:rPr>
@@ -6311,17 +5931,7 @@
           <w:szCs w:val="20"/>
           <w:lang w:val="en"/>
         </w:rPr>
-        <w:t xml:space="preserve">SUM </w:t>
-      </w:r>
-      <w:r>
-        <w:rPr>
-          <w:rFonts w:cs="Calibri"/>
-          <w:color w:val="7030A0"/>
-          <w:sz w:val="20"/>
-          <w:szCs w:val="20"/>
-          <w:lang w:val="en"/>
-        </w:rPr>
-        <w:t>(</w:t>
+        <w:t>SUM (</w:t>
       </w:r>
       <w:proofErr w:type="spellStart"/>
       <w:r>
@@ -6435,17 +6045,7 @@
           <w:szCs w:val="20"/>
           <w:lang w:val="en"/>
         </w:rPr>
-        <w:t xml:space="preserve">= </w:t>
-      </w:r>
-      <w:r>
-        <w:rPr>
-          <w:rFonts w:cs="Calibri"/>
-          <w:color w:val="7030A0"/>
-          <w:sz w:val="20"/>
-          <w:szCs w:val="20"/>
-          <w:lang w:val="en"/>
-        </w:rPr>
-        <w:t xml:space="preserve"> FOREACH</w:t>
+        <w:t>=  FOREACH</w:t>
       </w:r>
       <w:proofErr w:type="gramEnd"/>
       <w:r>
@@ -6755,27 +6355,7 @@
           <w:lang w:val="en-US"/>
         </w:rPr>
         <w:lastRenderedPageBreak/>
-        <w:t>Partially and fully vaccinated</w:t>
-      </w:r>
-      <w:r>
-        <w:rPr>
-          <w:rFonts w:cs="Calibri"/>
-          <w:sz w:val="36"/>
-          <w:szCs w:val="36"/>
-          <w:u w:val="single"/>
-          <w:lang w:val="en-US"/>
-        </w:rPr>
-        <w:t xml:space="preserve"> by Continent</w:t>
-      </w:r>
-      <w:r>
-        <w:rPr>
-          <w:rFonts w:cs="Calibri"/>
-          <w:sz w:val="36"/>
-          <w:szCs w:val="36"/>
-          <w:u w:val="single"/>
-          <w:lang w:val="en-US"/>
-        </w:rPr>
-        <w:t>, date</w:t>
+        <w:t>Partially and fully vaccinated by Continent, date</w:t>
       </w:r>
     </w:p>
     <w:p>
@@ -7691,16 +7271,6 @@
         </w:rPr>
         <w:t>'</w:t>
       </w:r>
-      <w:r>
-        <w:rPr>
-          <w:rFonts w:cs="Calibri"/>
-          <w:color w:val="7030A0"/>
-          <w:sz w:val="20"/>
-          <w:szCs w:val="20"/>
-          <w:lang w:val="en"/>
-        </w:rPr>
-        <w:t>dd/MM/</w:t>
-      </w:r>
       <w:proofErr w:type="spellStart"/>
       <w:r>
         <w:rPr>
@@ -7721,6 +7291,36 @@
           <w:szCs w:val="20"/>
           <w:lang w:val="en"/>
         </w:rPr>
+        <w:t>-</w:t>
+      </w:r>
+      <w:r>
+        <w:rPr>
+          <w:rFonts w:cs="Calibri"/>
+          <w:color w:val="7030A0"/>
+          <w:sz w:val="20"/>
+          <w:szCs w:val="20"/>
+          <w:lang w:val="en"/>
+        </w:rPr>
+        <w:t>MM</w:t>
+      </w:r>
+      <w:r>
+        <w:rPr>
+          <w:rFonts w:cs="Calibri"/>
+          <w:color w:val="7030A0"/>
+          <w:sz w:val="20"/>
+          <w:szCs w:val="20"/>
+          <w:lang w:val="en"/>
+        </w:rPr>
+        <w:t>-dd</w:t>
+      </w:r>
+      <w:r>
+        <w:rPr>
+          <w:rFonts w:cs="Calibri"/>
+          <w:color w:val="7030A0"/>
+          <w:sz w:val="20"/>
+          <w:szCs w:val="20"/>
+          <w:lang w:val="en"/>
+        </w:rPr>
         <w:t>'</w:t>
       </w:r>
       <w:r>
@@ -7742,7 +7342,17 @@
           <w:szCs w:val="20"/>
           <w:lang w:val="en"/>
         </w:rPr>
-        <w:t>Formatted_Date:DateTime</w:t>
+        <w:t>date</w:t>
+      </w:r>
+      <w:r>
+        <w:rPr>
+          <w:rFonts w:cs="Calibri"/>
+          <w:color w:val="7030A0"/>
+          <w:sz w:val="20"/>
+          <w:szCs w:val="20"/>
+          <w:lang w:val="en"/>
+        </w:rPr>
+        <w:t>:DateTime</w:t>
       </w:r>
       <w:proofErr w:type="spellEnd"/>
       <w:r>
@@ -7823,17 +7433,7 @@
           <w:szCs w:val="20"/>
           <w:lang w:val="en"/>
         </w:rPr>
-        <w:t xml:space="preserve"> </w:t>
-      </w:r>
-      <w:r>
-        <w:rPr>
-          <w:rFonts w:cs="Calibri"/>
-          <w:color w:val="7030A0"/>
-          <w:sz w:val="20"/>
-          <w:szCs w:val="20"/>
-          <w:lang w:val="en"/>
-        </w:rPr>
-        <w:t xml:space="preserve">BY country, </w:t>
+        <w:t xml:space="preserve"> BY country, </w:t>
       </w:r>
       <w:proofErr w:type="spellStart"/>
       <w:r>
@@ -7943,6 +7543,899 @@
         <w:t>_join</w:t>
       </w:r>
       <w:proofErr w:type="spellEnd"/>
+      <w:r>
+        <w:rPr>
+          <w:rFonts w:cs="Calibri"/>
+          <w:color w:val="7030A0"/>
+          <w:sz w:val="20"/>
+          <w:szCs w:val="20"/>
+          <w:lang w:val="en"/>
+        </w:rPr>
+        <w:t xml:space="preserve"> BY </w:t>
+      </w:r>
+      <w:r>
+        <w:rPr>
+          <w:rFonts w:cs="Calibri"/>
+          <w:color w:val="7030A0"/>
+          <w:sz w:val="20"/>
+          <w:szCs w:val="20"/>
+          <w:lang w:val="en"/>
+        </w:rPr>
+        <w:t>(continent, date);</w:t>
+      </w:r>
+    </w:p>
+    <w:p>
+      <w:pPr>
+        <w:rPr>
+          <w:rFonts w:cs="Calibri"/>
+          <w:color w:val="7030A0"/>
+          <w:sz w:val="20"/>
+          <w:szCs w:val="20"/>
+          <w:lang w:val="en"/>
+        </w:rPr>
+      </w:pPr>
+      <w:proofErr w:type="spellStart"/>
+      <w:r>
+        <w:rPr>
+          <w:rFonts w:cs="Calibri"/>
+          <w:color w:val="7030A0"/>
+          <w:sz w:val="20"/>
+          <w:szCs w:val="20"/>
+          <w:lang w:val="en"/>
+        </w:rPr>
+        <w:t>Vaccine</w:t>
+      </w:r>
+      <w:r>
+        <w:rPr>
+          <w:rFonts w:cs="Calibri"/>
+          <w:color w:val="7030A0"/>
+          <w:sz w:val="20"/>
+          <w:szCs w:val="20"/>
+          <w:lang w:val="en"/>
+        </w:rPr>
+        <w:t>_count_continent_flattened</w:t>
+      </w:r>
+      <w:proofErr w:type="spellEnd"/>
+      <w:r>
+        <w:rPr>
+          <w:rFonts w:cs="Calibri"/>
+          <w:color w:val="7030A0"/>
+          <w:sz w:val="20"/>
+          <w:szCs w:val="20"/>
+          <w:lang w:val="en"/>
+        </w:rPr>
+        <w:t xml:space="preserve"> </w:t>
+      </w:r>
+      <w:proofErr w:type="gramStart"/>
+      <w:r>
+        <w:rPr>
+          <w:rFonts w:cs="Calibri"/>
+          <w:color w:val="7030A0"/>
+          <w:sz w:val="20"/>
+          <w:szCs w:val="20"/>
+          <w:lang w:val="en"/>
+        </w:rPr>
+        <w:t>=  FOREACH</w:t>
+      </w:r>
+      <w:proofErr w:type="gramEnd"/>
+      <w:r>
+        <w:rPr>
+          <w:rFonts w:cs="Calibri"/>
+          <w:color w:val="7030A0"/>
+          <w:sz w:val="20"/>
+          <w:szCs w:val="20"/>
+          <w:lang w:val="en"/>
+        </w:rPr>
+        <w:t xml:space="preserve"> </w:t>
+      </w:r>
+      <w:proofErr w:type="spellStart"/>
+      <w:r>
+        <w:rPr>
+          <w:rFonts w:cs="Calibri"/>
+          <w:color w:val="7030A0"/>
+          <w:sz w:val="20"/>
+          <w:szCs w:val="20"/>
+          <w:lang w:val="en"/>
+        </w:rPr>
+        <w:t>Vaccines</w:t>
+      </w:r>
+      <w:r>
+        <w:rPr>
+          <w:rFonts w:cs="Calibri"/>
+          <w:color w:val="7030A0"/>
+          <w:sz w:val="20"/>
+          <w:szCs w:val="20"/>
+          <w:lang w:val="en"/>
+        </w:rPr>
+        <w:t>_grouped_continent</w:t>
+      </w:r>
+      <w:proofErr w:type="spellEnd"/>
+      <w:r>
+        <w:rPr>
+          <w:rFonts w:cs="Calibri"/>
+          <w:color w:val="7030A0"/>
+          <w:sz w:val="20"/>
+          <w:szCs w:val="20"/>
+          <w:lang w:val="en"/>
+        </w:rPr>
+        <w:t xml:space="preserve"> GENERATE FLATTEN(group),</w:t>
+      </w:r>
+    </w:p>
+    <w:p>
+      <w:pPr>
+        <w:autoSpaceDE w:val="0"/>
+        <w:autoSpaceDN w:val="0"/>
+        <w:adjustRightInd w:val="0"/>
+        <w:spacing w:after="200" w:line="276" w:lineRule="auto"/>
+        <w:rPr>
+          <w:rFonts w:cs="Calibri"/>
+          <w:color w:val="7030A0"/>
+          <w:sz w:val="20"/>
+          <w:szCs w:val="20"/>
+          <w:lang w:val="en"/>
+        </w:rPr>
+      </w:pPr>
+      <w:r>
+        <w:rPr>
+          <w:rFonts w:cs="Calibri"/>
+          <w:color w:val="7030A0"/>
+          <w:sz w:val="20"/>
+          <w:szCs w:val="20"/>
+          <w:lang w:val="en"/>
+        </w:rPr>
+        <w:t>SUM (</w:t>
+      </w:r>
+      <w:proofErr w:type="spellStart"/>
+      <w:r>
+        <w:rPr>
+          <w:rFonts w:cs="Calibri"/>
+          <w:color w:val="7030A0"/>
+          <w:sz w:val="20"/>
+          <w:szCs w:val="20"/>
+          <w:lang w:val="en"/>
+        </w:rPr>
+        <w:t>Vaccine_continent_</w:t>
+      </w:r>
+      <w:proofErr w:type="gramStart"/>
+      <w:r>
+        <w:rPr>
+          <w:rFonts w:cs="Calibri"/>
+          <w:color w:val="7030A0"/>
+          <w:sz w:val="20"/>
+          <w:szCs w:val="20"/>
+          <w:lang w:val="en"/>
+        </w:rPr>
+        <w:t>join.</w:t>
+      </w:r>
+      <w:r>
+        <w:rPr>
+          <w:rFonts w:cs="Calibri"/>
+          <w:color w:val="7030A0"/>
+          <w:sz w:val="20"/>
+          <w:szCs w:val="20"/>
+          <w:lang w:val="en"/>
+        </w:rPr>
+        <w:t>people</w:t>
+      </w:r>
+      <w:proofErr w:type="gramEnd"/>
+      <w:r>
+        <w:rPr>
+          <w:rFonts w:cs="Calibri"/>
+          <w:color w:val="7030A0"/>
+          <w:sz w:val="20"/>
+          <w:szCs w:val="20"/>
+          <w:lang w:val="en"/>
+        </w:rPr>
+        <w:t>_partially_vaccinated</w:t>
+      </w:r>
+      <w:proofErr w:type="spellEnd"/>
+      <w:r>
+        <w:rPr>
+          <w:rFonts w:cs="Calibri"/>
+          <w:color w:val="7030A0"/>
+          <w:sz w:val="20"/>
+          <w:szCs w:val="20"/>
+          <w:lang w:val="en"/>
+        </w:rPr>
+        <w:t xml:space="preserve">) AS </w:t>
+      </w:r>
+      <w:proofErr w:type="spellStart"/>
+      <w:r>
+        <w:rPr>
+          <w:rFonts w:cs="Calibri"/>
+          <w:color w:val="7030A0"/>
+          <w:sz w:val="20"/>
+          <w:szCs w:val="20"/>
+          <w:lang w:val="en"/>
+        </w:rPr>
+        <w:t>partially_vaccinated</w:t>
+      </w:r>
+      <w:proofErr w:type="spellEnd"/>
+      <w:r>
+        <w:rPr>
+          <w:rFonts w:cs="Calibri"/>
+          <w:color w:val="7030A0"/>
+          <w:sz w:val="20"/>
+          <w:szCs w:val="20"/>
+          <w:lang w:val="en"/>
+        </w:rPr>
+        <w:t>,</w:t>
+      </w:r>
+    </w:p>
+    <w:p>
+      <w:pPr>
+        <w:autoSpaceDE w:val="0"/>
+        <w:autoSpaceDN w:val="0"/>
+        <w:adjustRightInd w:val="0"/>
+        <w:spacing w:after="200" w:line="276" w:lineRule="auto"/>
+        <w:rPr>
+          <w:rFonts w:cs="Calibri"/>
+          <w:color w:val="7030A0"/>
+          <w:sz w:val="20"/>
+          <w:szCs w:val="20"/>
+          <w:lang w:val="en"/>
+        </w:rPr>
+      </w:pPr>
+      <w:r>
+        <w:rPr>
+          <w:rFonts w:cs="Calibri"/>
+          <w:color w:val="7030A0"/>
+          <w:sz w:val="20"/>
+          <w:szCs w:val="20"/>
+          <w:lang w:val="en"/>
+        </w:rPr>
+        <w:t>SUM (</w:t>
+      </w:r>
+      <w:proofErr w:type="spellStart"/>
+      <w:r>
+        <w:rPr>
+          <w:rFonts w:cs="Calibri"/>
+          <w:color w:val="7030A0"/>
+          <w:sz w:val="20"/>
+          <w:szCs w:val="20"/>
+          <w:lang w:val="en"/>
+        </w:rPr>
+        <w:t>Vaccine_continent_</w:t>
+      </w:r>
+      <w:proofErr w:type="gramStart"/>
+      <w:r>
+        <w:rPr>
+          <w:rFonts w:cs="Calibri"/>
+          <w:color w:val="7030A0"/>
+          <w:sz w:val="20"/>
+          <w:szCs w:val="20"/>
+          <w:lang w:val="en"/>
+        </w:rPr>
+        <w:t>join</w:t>
+      </w:r>
+      <w:proofErr w:type="spellEnd"/>
+      <w:r>
+        <w:rPr>
+          <w:rFonts w:cs="Calibri"/>
+          <w:color w:val="7030A0"/>
+          <w:sz w:val="20"/>
+          <w:szCs w:val="20"/>
+          <w:lang w:val="en"/>
+        </w:rPr>
+        <w:t>.</w:t>
+      </w:r>
+      <w:proofErr w:type="spellStart"/>
+      <w:r>
+        <w:rPr>
+          <w:color w:val="7030A0"/>
+          <w:sz w:val="20"/>
+          <w:szCs w:val="20"/>
+          <w:lang w:val="en-US"/>
+        </w:rPr>
+        <w:t>people</w:t>
+      </w:r>
+      <w:proofErr w:type="gramEnd"/>
+      <w:r>
+        <w:rPr>
+          <w:color w:val="7030A0"/>
+          <w:sz w:val="20"/>
+          <w:szCs w:val="20"/>
+          <w:lang w:val="en-US"/>
+        </w:rPr>
+        <w:t>_fully_vaccinated</w:t>
+      </w:r>
+      <w:proofErr w:type="spellEnd"/>
+      <w:r>
+        <w:rPr>
+          <w:rFonts w:cs="Calibri"/>
+          <w:color w:val="7030A0"/>
+          <w:sz w:val="20"/>
+          <w:szCs w:val="20"/>
+          <w:lang w:val="en"/>
+        </w:rPr>
+        <w:t xml:space="preserve">) AS </w:t>
+      </w:r>
+      <w:proofErr w:type="spellStart"/>
+      <w:r>
+        <w:rPr>
+          <w:rFonts w:cs="Calibri"/>
+          <w:color w:val="7030A0"/>
+          <w:sz w:val="20"/>
+          <w:szCs w:val="20"/>
+          <w:lang w:val="en"/>
+        </w:rPr>
+        <w:t>fully_vaccinated</w:t>
+      </w:r>
+      <w:proofErr w:type="spellEnd"/>
+      <w:r>
+        <w:rPr>
+          <w:rFonts w:cs="Calibri"/>
+          <w:color w:val="7030A0"/>
+          <w:sz w:val="20"/>
+          <w:szCs w:val="20"/>
+          <w:lang w:val="en"/>
+        </w:rPr>
+        <w:t>,</w:t>
+      </w:r>
+    </w:p>
+    <w:p>
+      <w:pPr>
+        <w:autoSpaceDE w:val="0"/>
+        <w:autoSpaceDN w:val="0"/>
+        <w:adjustRightInd w:val="0"/>
+        <w:spacing w:after="200" w:line="276" w:lineRule="auto"/>
+        <w:rPr>
+          <w:rFonts w:cs="Calibri"/>
+          <w:color w:val="7030A0"/>
+          <w:sz w:val="20"/>
+          <w:szCs w:val="20"/>
+          <w:lang w:val="en"/>
+        </w:rPr>
+      </w:pPr>
+      <w:r>
+        <w:rPr>
+          <w:rFonts w:cs="Calibri"/>
+          <w:color w:val="7030A0"/>
+          <w:sz w:val="20"/>
+          <w:szCs w:val="20"/>
+          <w:lang w:val="en"/>
+        </w:rPr>
+        <w:t>SUM (</w:t>
+      </w:r>
+      <w:proofErr w:type="spellStart"/>
+      <w:r>
+        <w:rPr>
+          <w:rFonts w:cs="Calibri"/>
+          <w:color w:val="7030A0"/>
+          <w:sz w:val="20"/>
+          <w:szCs w:val="20"/>
+          <w:lang w:val="en"/>
+        </w:rPr>
+        <w:t>Vaccine_continent_</w:t>
+      </w:r>
+      <w:proofErr w:type="gramStart"/>
+      <w:r>
+        <w:rPr>
+          <w:rFonts w:cs="Calibri"/>
+          <w:color w:val="7030A0"/>
+          <w:sz w:val="20"/>
+          <w:szCs w:val="20"/>
+          <w:lang w:val="en"/>
+        </w:rPr>
+        <w:t>join.</w:t>
+      </w:r>
+      <w:r>
+        <w:rPr>
+          <w:rFonts w:cs="Calibri"/>
+          <w:color w:val="7030A0"/>
+          <w:sz w:val="20"/>
+          <w:szCs w:val="20"/>
+          <w:lang w:val="en"/>
+        </w:rPr>
+        <w:t>population</w:t>
+      </w:r>
+      <w:proofErr w:type="spellEnd"/>
+      <w:proofErr w:type="gramEnd"/>
+      <w:r>
+        <w:rPr>
+          <w:rFonts w:cs="Calibri"/>
+          <w:color w:val="7030A0"/>
+          <w:sz w:val="20"/>
+          <w:szCs w:val="20"/>
+          <w:lang w:val="en"/>
+        </w:rPr>
+        <w:t xml:space="preserve">) AS </w:t>
+      </w:r>
+      <w:r>
+        <w:rPr>
+          <w:rFonts w:cs="Calibri"/>
+          <w:color w:val="7030A0"/>
+          <w:sz w:val="20"/>
+          <w:szCs w:val="20"/>
+          <w:lang w:val="en"/>
+        </w:rPr>
+        <w:t>population</w:t>
+      </w:r>
+      <w:r>
+        <w:rPr>
+          <w:rFonts w:cs="Calibri"/>
+          <w:color w:val="7030A0"/>
+          <w:sz w:val="20"/>
+          <w:szCs w:val="20"/>
+          <w:lang w:val="en"/>
+        </w:rPr>
+        <w:t>;</w:t>
+      </w:r>
+    </w:p>
+    <w:p>
+      <w:pPr>
+        <w:autoSpaceDE w:val="0"/>
+        <w:autoSpaceDN w:val="0"/>
+        <w:adjustRightInd w:val="0"/>
+        <w:spacing w:after="200" w:line="276" w:lineRule="auto"/>
+        <w:rPr>
+          <w:rFonts w:cs="Calibri"/>
+          <w:color w:val="7030A0"/>
+          <w:sz w:val="20"/>
+          <w:szCs w:val="20"/>
+          <w:lang w:val="en"/>
+        </w:rPr>
+      </w:pPr>
+      <w:proofErr w:type="spellStart"/>
+      <w:r>
+        <w:rPr>
+          <w:color w:val="7030A0"/>
+          <w:sz w:val="20"/>
+          <w:szCs w:val="20"/>
+          <w:lang w:val="en-US"/>
+        </w:rPr>
+        <w:t>Vaccine_count_continent</w:t>
+      </w:r>
+      <w:proofErr w:type="spellEnd"/>
+      <w:r>
+        <w:rPr>
+          <w:color w:val="7030A0"/>
+          <w:sz w:val="20"/>
+          <w:szCs w:val="20"/>
+          <w:lang w:val="en-US"/>
+        </w:rPr>
+        <w:t xml:space="preserve"> = FOREACH </w:t>
+      </w:r>
+      <w:proofErr w:type="spellStart"/>
+      <w:r>
+        <w:rPr>
+          <w:rFonts w:cs="Calibri"/>
+          <w:color w:val="7030A0"/>
+          <w:sz w:val="20"/>
+          <w:szCs w:val="20"/>
+          <w:lang w:val="en"/>
+        </w:rPr>
+        <w:t>Vaccine_count_continent_flattened</w:t>
+      </w:r>
+      <w:proofErr w:type="spellEnd"/>
+      <w:r>
+        <w:rPr>
+          <w:rFonts w:cs="Calibri"/>
+          <w:color w:val="7030A0"/>
+          <w:sz w:val="20"/>
+          <w:szCs w:val="20"/>
+          <w:lang w:val="en"/>
+        </w:rPr>
+        <w:t xml:space="preserve"> </w:t>
+      </w:r>
+      <w:r>
+        <w:rPr>
+          <w:rFonts w:cs="Calibri"/>
+          <w:color w:val="7030A0"/>
+          <w:sz w:val="20"/>
+          <w:szCs w:val="20"/>
+          <w:lang w:val="en"/>
+        </w:rPr>
+        <w:t xml:space="preserve">GENERATE </w:t>
+      </w:r>
+      <w:proofErr w:type="gramStart"/>
+      <w:r>
+        <w:rPr>
+          <w:rFonts w:cs="Calibri"/>
+          <w:color w:val="7030A0"/>
+          <w:sz w:val="20"/>
+          <w:szCs w:val="20"/>
+          <w:lang w:val="en"/>
+        </w:rPr>
+        <w:t>group::</w:t>
+      </w:r>
+      <w:proofErr w:type="spellStart"/>
+      <w:proofErr w:type="gramEnd"/>
+      <w:r>
+        <w:rPr>
+          <w:rFonts w:cs="Calibri"/>
+          <w:color w:val="7030A0"/>
+          <w:sz w:val="20"/>
+          <w:szCs w:val="20"/>
+          <w:lang w:val="en"/>
+        </w:rPr>
+        <w:t>Countries_continents</w:t>
+      </w:r>
+      <w:proofErr w:type="spellEnd"/>
+      <w:r>
+        <w:rPr>
+          <w:rFonts w:cs="Calibri"/>
+          <w:color w:val="7030A0"/>
+          <w:sz w:val="20"/>
+          <w:szCs w:val="20"/>
+          <w:lang w:val="en"/>
+        </w:rPr>
+        <w:t>::continent</w:t>
+      </w:r>
+      <w:r>
+        <w:rPr>
+          <w:rFonts w:cs="Calibri"/>
+          <w:color w:val="7030A0"/>
+          <w:sz w:val="20"/>
+          <w:szCs w:val="20"/>
+          <w:lang w:val="en"/>
+        </w:rPr>
+        <w:t xml:space="preserve"> AS continent, </w:t>
+      </w:r>
+    </w:p>
+    <w:p>
+      <w:pPr>
+        <w:autoSpaceDE w:val="0"/>
+        <w:autoSpaceDN w:val="0"/>
+        <w:adjustRightInd w:val="0"/>
+        <w:spacing w:after="200" w:line="276" w:lineRule="auto"/>
+        <w:rPr>
+          <w:rFonts w:cs="Calibri"/>
+          <w:color w:val="7030A0"/>
+          <w:sz w:val="20"/>
+          <w:szCs w:val="20"/>
+          <w:lang w:val="en"/>
+        </w:rPr>
+      </w:pPr>
+      <w:proofErr w:type="gramStart"/>
+      <w:r>
+        <w:rPr>
+          <w:rFonts w:cs="Calibri"/>
+          <w:color w:val="7030A0"/>
+          <w:sz w:val="20"/>
+          <w:szCs w:val="20"/>
+          <w:lang w:val="en"/>
+        </w:rPr>
+        <w:t>group::</w:t>
+      </w:r>
+      <w:proofErr w:type="spellStart"/>
+      <w:proofErr w:type="gramEnd"/>
+      <w:r>
+        <w:rPr>
+          <w:rFonts w:cs="Calibri"/>
+          <w:color w:val="7030A0"/>
+          <w:sz w:val="20"/>
+          <w:szCs w:val="20"/>
+          <w:lang w:val="en"/>
+        </w:rPr>
+        <w:t>Vaccine_Pruned</w:t>
+      </w:r>
+      <w:proofErr w:type="spellEnd"/>
+      <w:r>
+        <w:rPr>
+          <w:rFonts w:cs="Calibri"/>
+          <w:color w:val="7030A0"/>
+          <w:sz w:val="20"/>
+          <w:szCs w:val="20"/>
+          <w:lang w:val="en"/>
+        </w:rPr>
+        <w:t>::date</w:t>
+      </w:r>
+      <w:r>
+        <w:rPr>
+          <w:rFonts w:cs="Calibri"/>
+          <w:color w:val="7030A0"/>
+          <w:sz w:val="20"/>
+          <w:szCs w:val="20"/>
+          <w:lang w:val="en"/>
+        </w:rPr>
+        <w:t xml:space="preserve"> AS date,</w:t>
+      </w:r>
+      <w:r>
+        <w:rPr>
+          <w:rFonts w:cs="Calibri"/>
+          <w:color w:val="7030A0"/>
+          <w:sz w:val="20"/>
+          <w:szCs w:val="20"/>
+          <w:lang w:val="en"/>
+        </w:rPr>
+        <w:t xml:space="preserve"> </w:t>
+      </w:r>
+    </w:p>
+    <w:p>
+      <w:pPr>
+        <w:autoSpaceDE w:val="0"/>
+        <w:autoSpaceDN w:val="0"/>
+        <w:adjustRightInd w:val="0"/>
+        <w:spacing w:after="200" w:line="276" w:lineRule="auto"/>
+        <w:rPr>
+          <w:rFonts w:cs="Calibri"/>
+          <w:color w:val="7030A0"/>
+          <w:sz w:val="20"/>
+          <w:szCs w:val="20"/>
+          <w:lang w:val="en"/>
+        </w:rPr>
+      </w:pPr>
+      <w:proofErr w:type="spellStart"/>
+      <w:r>
+        <w:rPr>
+          <w:rFonts w:cs="Calibri"/>
+          <w:color w:val="7030A0"/>
+          <w:sz w:val="20"/>
+          <w:szCs w:val="20"/>
+          <w:lang w:val="en"/>
+        </w:rPr>
+        <w:t>partially_vaccinated</w:t>
+      </w:r>
+      <w:proofErr w:type="spellEnd"/>
+      <w:r>
+        <w:rPr>
+          <w:rFonts w:cs="Calibri"/>
+          <w:color w:val="7030A0"/>
+          <w:sz w:val="20"/>
+          <w:szCs w:val="20"/>
+          <w:lang w:val="en"/>
+        </w:rPr>
+        <w:t xml:space="preserve">, </w:t>
+      </w:r>
+      <w:proofErr w:type="spellStart"/>
+      <w:r>
+        <w:rPr>
+          <w:rFonts w:cs="Calibri"/>
+          <w:color w:val="7030A0"/>
+          <w:sz w:val="20"/>
+          <w:szCs w:val="20"/>
+          <w:lang w:val="en"/>
+        </w:rPr>
+        <w:t>fully_vaccinated</w:t>
+      </w:r>
+      <w:proofErr w:type="spellEnd"/>
+      <w:r>
+        <w:rPr>
+          <w:rFonts w:cs="Calibri"/>
+          <w:color w:val="7030A0"/>
+          <w:sz w:val="20"/>
+          <w:szCs w:val="20"/>
+          <w:lang w:val="en"/>
+        </w:rPr>
+        <w:t xml:space="preserve">, </w:t>
+      </w:r>
+      <w:r>
+        <w:rPr>
+          <w:rFonts w:cs="Calibri"/>
+          <w:color w:val="7030A0"/>
+          <w:sz w:val="20"/>
+          <w:szCs w:val="20"/>
+          <w:lang w:val="en"/>
+        </w:rPr>
+        <w:t>population</w:t>
+      </w:r>
+      <w:r>
+        <w:rPr>
+          <w:rFonts w:cs="Calibri"/>
+          <w:color w:val="7030A0"/>
+          <w:sz w:val="20"/>
+          <w:szCs w:val="20"/>
+          <w:lang w:val="en"/>
+        </w:rPr>
+        <w:t>;</w:t>
+      </w:r>
+    </w:p>
+    <w:p>
+      <w:pPr>
+        <w:autoSpaceDE w:val="0"/>
+        <w:autoSpaceDN w:val="0"/>
+        <w:adjustRightInd w:val="0"/>
+        <w:spacing w:after="200" w:line="276" w:lineRule="auto"/>
+        <w:rPr>
+          <w:rFonts w:cs="Calibri"/>
+          <w:color w:val="7030A0"/>
+          <w:sz w:val="20"/>
+          <w:szCs w:val="20"/>
+          <w:lang w:val="en"/>
+        </w:rPr>
+      </w:pPr>
+      <w:r>
+        <w:rPr>
+          <w:rFonts w:cs="Calibri"/>
+          <w:color w:val="7030A0"/>
+          <w:sz w:val="20"/>
+          <w:szCs w:val="20"/>
+          <w:lang w:val="en"/>
+        </w:rPr>
+        <w:t xml:space="preserve">Store </w:t>
+      </w:r>
+      <w:proofErr w:type="spellStart"/>
+      <w:r>
+        <w:rPr>
+          <w:color w:val="7030A0"/>
+          <w:sz w:val="20"/>
+          <w:szCs w:val="20"/>
+          <w:lang w:val="en-US"/>
+        </w:rPr>
+        <w:t>Vaccine_count_continent</w:t>
+      </w:r>
+      <w:proofErr w:type="spellEnd"/>
+      <w:r>
+        <w:rPr>
+          <w:color w:val="7030A0"/>
+          <w:sz w:val="20"/>
+          <w:szCs w:val="20"/>
+          <w:lang w:val="en-US"/>
+        </w:rPr>
+        <w:t xml:space="preserve"> </w:t>
+      </w:r>
+      <w:r>
+        <w:rPr>
+          <w:rFonts w:cs="Calibri"/>
+          <w:color w:val="7030A0"/>
+          <w:sz w:val="20"/>
+          <w:szCs w:val="20"/>
+          <w:lang w:val="en"/>
+        </w:rPr>
+        <w:t>INTO 'CA675-Assignment-</w:t>
+      </w:r>
+      <w:r>
+        <w:rPr>
+          <w:rFonts w:cs="Calibri"/>
+          <w:color w:val="7030A0"/>
+          <w:sz w:val="20"/>
+          <w:szCs w:val="20"/>
+          <w:lang w:val="en"/>
+        </w:rPr>
+        <w:t>2</w:t>
+      </w:r>
+      <w:r>
+        <w:rPr>
+          <w:rFonts w:cs="Calibri"/>
+          <w:color w:val="7030A0"/>
+          <w:sz w:val="20"/>
+          <w:szCs w:val="20"/>
+          <w:lang w:val="en"/>
+        </w:rPr>
+        <w:t>/csv/</w:t>
+      </w:r>
+      <w:r>
+        <w:rPr>
+          <w:rFonts w:cs="Calibri"/>
+          <w:color w:val="7030A0"/>
+          <w:sz w:val="20"/>
+          <w:szCs w:val="20"/>
+          <w:lang w:val="en"/>
+        </w:rPr>
+        <w:t>Vaccine</w:t>
+      </w:r>
+      <w:r>
+        <w:rPr>
+          <w:rFonts w:cs="Calibri"/>
+          <w:color w:val="7030A0"/>
+          <w:sz w:val="20"/>
+          <w:szCs w:val="20"/>
+          <w:lang w:val="en"/>
+        </w:rPr>
+        <w:t>_count_continent</w:t>
+      </w:r>
+      <w:r>
+        <w:rPr>
+          <w:rFonts w:cs="Calibri"/>
+          <w:color w:val="7030A0"/>
+          <w:sz w:val="20"/>
+          <w:szCs w:val="20"/>
+          <w:lang w:val="en"/>
+        </w:rPr>
+        <w:t>2</w:t>
+      </w:r>
+      <w:r>
+        <w:rPr>
+          <w:rFonts w:cs="Calibri"/>
+          <w:color w:val="7030A0"/>
+          <w:sz w:val="20"/>
+          <w:szCs w:val="20"/>
+          <w:lang w:val="en"/>
+        </w:rPr>
+        <w:t xml:space="preserve">' USING </w:t>
+      </w:r>
+      <w:proofErr w:type="spellStart"/>
+      <w:proofErr w:type="gramStart"/>
+      <w:r>
+        <w:rPr>
+          <w:rFonts w:cs="Calibri"/>
+          <w:color w:val="7030A0"/>
+          <w:sz w:val="20"/>
+          <w:szCs w:val="20"/>
+          <w:lang w:val="en"/>
+        </w:rPr>
+        <w:t>org.apache.pig.piggybank</w:t>
+      </w:r>
+      <w:proofErr w:type="gramEnd"/>
+      <w:r>
+        <w:rPr>
+          <w:rFonts w:cs="Calibri"/>
+          <w:color w:val="7030A0"/>
+          <w:sz w:val="20"/>
+          <w:szCs w:val="20"/>
+          <w:lang w:val="en"/>
+        </w:rPr>
+        <w:t>.storage.CSVExcelStorage</w:t>
+      </w:r>
+      <w:proofErr w:type="spellEnd"/>
+      <w:r>
+        <w:rPr>
+          <w:rFonts w:cs="Calibri"/>
+          <w:color w:val="7030A0"/>
+          <w:sz w:val="20"/>
+          <w:szCs w:val="20"/>
+          <w:lang w:val="en"/>
+        </w:rPr>
+        <w:t>(',' ,'NO_MULTILINE' ,'UNIX', '</w:t>
+      </w:r>
+      <w:r>
+        <w:rPr>
+          <w:rFonts w:cs="Calibri"/>
+          <w:color w:val="7030A0"/>
+          <w:sz w:val="20"/>
+          <w:szCs w:val="20"/>
+          <w:lang w:val="en"/>
+        </w:rPr>
+        <w:t>WRITE</w:t>
+      </w:r>
+      <w:r>
+        <w:rPr>
+          <w:rFonts w:cs="Calibri"/>
+          <w:color w:val="7030A0"/>
+          <w:sz w:val="20"/>
+          <w:szCs w:val="20"/>
+          <w:lang w:val="en"/>
+        </w:rPr>
+        <w:t>_OUTPUT_HEADER');</w:t>
+      </w:r>
+    </w:p>
+    <w:p>
+      <w:pPr>
+        <w:rPr>
+          <w:rFonts w:cs="Calibri"/>
+          <w:color w:val="7030A0"/>
+          <w:sz w:val="20"/>
+          <w:szCs w:val="20"/>
+          <w:lang w:val="en"/>
+        </w:rPr>
+      </w:pPr>
+      <w:r>
+        <w:rPr>
+          <w:rFonts w:cs="Calibri"/>
+          <w:color w:val="7030A0"/>
+          <w:sz w:val="20"/>
+          <w:szCs w:val="20"/>
+          <w:lang w:val="en"/>
+        </w:rPr>
+        <w:br w:type="page"/>
+      </w:r>
+    </w:p>
+    <w:p>
+      <w:pPr>
+        <w:autoSpaceDE w:val="0"/>
+        <w:autoSpaceDN w:val="0"/>
+        <w:adjustRightInd w:val="0"/>
+        <w:spacing w:after="200" w:line="276" w:lineRule="auto"/>
+        <w:rPr>
+          <w:rFonts w:cs="Calibri"/>
+          <w:color w:val="7030A0"/>
+          <w:sz w:val="20"/>
+          <w:szCs w:val="20"/>
+          <w:lang w:val="en"/>
+        </w:rPr>
+      </w:pPr>
+      <w:r>
+        <w:rPr>
+          <w:rFonts w:cs="Calibri"/>
+          <w:sz w:val="36"/>
+          <w:szCs w:val="36"/>
+          <w:u w:val="single"/>
+          <w:lang w:val="en-US"/>
+        </w:rPr>
+        <w:lastRenderedPageBreak/>
+        <w:t>Vaccine and cases date joined</w:t>
+      </w:r>
     </w:p>
     <w:p>
       <w:pPr>
@@ -7959,6 +8452,250 @@
           <w:lang w:val="en"/>
         </w:rPr>
       </w:pPr>
+      <w:r>
+        <w:rPr>
+          <w:rFonts w:cs="Calibri"/>
+          <w:color w:val="7030A0"/>
+          <w:sz w:val="20"/>
+          <w:szCs w:val="20"/>
+          <w:lang w:val="en"/>
+        </w:rPr>
+        <w:t xml:space="preserve">Cases = LOAD </w:t>
+      </w:r>
+      <w:r>
+        <w:rPr>
+          <w:rFonts w:cs="Calibri"/>
+          <w:color w:val="7030A0"/>
+          <w:sz w:val="20"/>
+          <w:szCs w:val="20"/>
+          <w:lang w:val="en"/>
+        </w:rPr>
+        <w:t>'CA675-Assignment-</w:t>
+      </w:r>
+      <w:r>
+        <w:rPr>
+          <w:rFonts w:cs="Calibri"/>
+          <w:color w:val="7030A0"/>
+          <w:sz w:val="20"/>
+          <w:szCs w:val="20"/>
+          <w:lang w:val="en"/>
+        </w:rPr>
+        <w:t>2</w:t>
+      </w:r>
+      <w:r>
+        <w:rPr>
+          <w:rFonts w:cs="Calibri"/>
+          <w:color w:val="7030A0"/>
+          <w:sz w:val="20"/>
+          <w:szCs w:val="20"/>
+          <w:lang w:val="en"/>
+        </w:rPr>
+        <w:t>/csv/</w:t>
+      </w:r>
+      <w:r>
+        <w:rPr>
+          <w:rFonts w:cs="Calibri"/>
+          <w:color w:val="7030A0"/>
+          <w:sz w:val="20"/>
+          <w:szCs w:val="20"/>
+          <w:lang w:val="en"/>
+        </w:rPr>
+        <w:t>Cases_count_continent5</w:t>
+      </w:r>
+      <w:proofErr w:type="gramStart"/>
+      <w:r>
+        <w:rPr>
+          <w:rFonts w:cs="Calibri"/>
+          <w:color w:val="7030A0"/>
+          <w:sz w:val="20"/>
+          <w:szCs w:val="20"/>
+          <w:lang w:val="en"/>
+        </w:rPr>
+        <w:t>'</w:t>
+      </w:r>
+      <w:r>
+        <w:rPr>
+          <w:rFonts w:cs="Calibri"/>
+          <w:color w:val="7030A0"/>
+          <w:sz w:val="20"/>
+          <w:szCs w:val="20"/>
+          <w:lang w:val="en"/>
+        </w:rPr>
+        <w:t xml:space="preserve"> </w:t>
+      </w:r>
+      <w:r>
+        <w:rPr>
+          <w:rFonts w:cs="Calibri"/>
+          <w:color w:val="7030A0"/>
+          <w:sz w:val="20"/>
+          <w:szCs w:val="20"/>
+          <w:lang w:val="en"/>
+        </w:rPr>
+        <w:t xml:space="preserve"> USING</w:t>
+      </w:r>
+      <w:proofErr w:type="gramEnd"/>
+      <w:r>
+        <w:rPr>
+          <w:rFonts w:cs="Calibri"/>
+          <w:color w:val="7030A0"/>
+          <w:sz w:val="20"/>
+          <w:szCs w:val="20"/>
+          <w:lang w:val="en"/>
+        </w:rPr>
+        <w:t xml:space="preserve"> </w:t>
+      </w:r>
+      <w:proofErr w:type="spellStart"/>
+      <w:r>
+        <w:rPr>
+          <w:rFonts w:cs="Calibri"/>
+          <w:color w:val="7030A0"/>
+          <w:sz w:val="20"/>
+          <w:szCs w:val="20"/>
+          <w:lang w:val="en"/>
+        </w:rPr>
+        <w:t>org.apache.pig.piggybank.storage.CSVExcelStorage</w:t>
+      </w:r>
+      <w:proofErr w:type="spellEnd"/>
+      <w:r>
+        <w:rPr>
+          <w:rFonts w:cs="Calibri"/>
+          <w:color w:val="7030A0"/>
+          <w:sz w:val="20"/>
+          <w:szCs w:val="20"/>
+          <w:lang w:val="en"/>
+        </w:rPr>
+        <w:t xml:space="preserve">(',', 'NO_MULTILINE', 'WINDOWS', 'SKIP_INPUT_HEADER') </w:t>
+      </w:r>
+      <w:r>
+        <w:rPr>
+          <w:rFonts w:cs="Calibri"/>
+          <w:color w:val="7030A0"/>
+          <w:sz w:val="20"/>
+          <w:szCs w:val="20"/>
+          <w:lang w:val="en"/>
+        </w:rPr>
+        <w:t>AS (</w:t>
+      </w:r>
+      <w:proofErr w:type="spellStart"/>
+      <w:r>
+        <w:rPr>
+          <w:rFonts w:cs="Calibri"/>
+          <w:color w:val="7030A0"/>
+          <w:sz w:val="20"/>
+          <w:szCs w:val="20"/>
+          <w:lang w:val="en"/>
+        </w:rPr>
+        <w:t>continent:chararray</w:t>
+      </w:r>
+      <w:proofErr w:type="spellEnd"/>
+      <w:r>
+        <w:rPr>
+          <w:rFonts w:cs="Calibri"/>
+          <w:color w:val="7030A0"/>
+          <w:sz w:val="20"/>
+          <w:szCs w:val="20"/>
+          <w:lang w:val="en"/>
+        </w:rPr>
+        <w:t xml:space="preserve">, </w:t>
+      </w:r>
+      <w:proofErr w:type="spellStart"/>
+      <w:r>
+        <w:rPr>
+          <w:rFonts w:cs="Calibri"/>
+          <w:color w:val="7030A0"/>
+          <w:sz w:val="20"/>
+          <w:szCs w:val="20"/>
+          <w:lang w:val="en"/>
+        </w:rPr>
+        <w:t>date:DateTime</w:t>
+      </w:r>
+      <w:proofErr w:type="spellEnd"/>
+      <w:r>
+        <w:rPr>
+          <w:rFonts w:cs="Calibri"/>
+          <w:color w:val="7030A0"/>
+          <w:sz w:val="20"/>
+          <w:szCs w:val="20"/>
+          <w:lang w:val="en"/>
+        </w:rPr>
+        <w:t xml:space="preserve">, </w:t>
+      </w:r>
+      <w:proofErr w:type="spellStart"/>
+      <w:r>
+        <w:rPr>
+          <w:rFonts w:cs="Calibri"/>
+          <w:color w:val="7030A0"/>
+          <w:sz w:val="20"/>
+          <w:szCs w:val="20"/>
+          <w:lang w:val="en"/>
+        </w:rPr>
+        <w:t>confirmed_cases:int</w:t>
+      </w:r>
+      <w:proofErr w:type="spellEnd"/>
+      <w:r>
+        <w:rPr>
+          <w:rFonts w:cs="Calibri"/>
+          <w:color w:val="7030A0"/>
+          <w:sz w:val="20"/>
+          <w:szCs w:val="20"/>
+          <w:lang w:val="en"/>
+        </w:rPr>
+        <w:t xml:space="preserve">, </w:t>
+      </w:r>
+      <w:proofErr w:type="spellStart"/>
+      <w:r>
+        <w:rPr>
+          <w:rFonts w:cs="Calibri"/>
+          <w:color w:val="7030A0"/>
+          <w:sz w:val="20"/>
+          <w:szCs w:val="20"/>
+          <w:lang w:val="en"/>
+        </w:rPr>
+        <w:t>deaths:int</w:t>
+      </w:r>
+      <w:proofErr w:type="spellEnd"/>
+      <w:r>
+        <w:rPr>
+          <w:rFonts w:cs="Calibri"/>
+          <w:color w:val="7030A0"/>
+          <w:sz w:val="20"/>
+          <w:szCs w:val="20"/>
+          <w:lang w:val="en"/>
+        </w:rPr>
+        <w:t xml:space="preserve">, </w:t>
+      </w:r>
+      <w:proofErr w:type="spellStart"/>
+      <w:r>
+        <w:rPr>
+          <w:rFonts w:cs="Calibri"/>
+          <w:color w:val="7030A0"/>
+          <w:sz w:val="20"/>
+          <w:szCs w:val="20"/>
+          <w:lang w:val="en"/>
+        </w:rPr>
+        <w:t>recovered:int</w:t>
+      </w:r>
+      <w:proofErr w:type="spellEnd"/>
+      <w:r>
+        <w:rPr>
+          <w:rFonts w:cs="Calibri"/>
+          <w:color w:val="7030A0"/>
+          <w:sz w:val="20"/>
+          <w:szCs w:val="20"/>
+          <w:lang w:val="en"/>
+        </w:rPr>
+        <w:t>)</w:t>
+      </w:r>
+      <w:r>
+        <w:rPr>
+          <w:rFonts w:cs="Calibri"/>
+          <w:color w:val="7030A0"/>
+          <w:sz w:val="20"/>
+          <w:szCs w:val="20"/>
+          <w:lang w:val="en"/>
+        </w:rPr>
+        <w:t>;</w:t>
+      </w:r>
     </w:p>
     <w:p>
       <w:pPr>
@@ -7975,6 +8712,280 @@
           <w:lang w:val="en"/>
         </w:rPr>
       </w:pPr>
+      <w:r>
+        <w:rPr>
+          <w:rFonts w:cs="Calibri"/>
+          <w:color w:val="7030A0"/>
+          <w:sz w:val="20"/>
+          <w:szCs w:val="20"/>
+          <w:lang w:val="en"/>
+        </w:rPr>
+        <w:t xml:space="preserve">Vaccines = LOAD </w:t>
+      </w:r>
+      <w:r>
+        <w:rPr>
+          <w:rFonts w:cs="Calibri"/>
+          <w:color w:val="7030A0"/>
+          <w:sz w:val="20"/>
+          <w:szCs w:val="20"/>
+          <w:lang w:val="en"/>
+        </w:rPr>
+        <w:t>'CA675-Assignment-</w:t>
+      </w:r>
+      <w:r>
+        <w:rPr>
+          <w:rFonts w:cs="Calibri"/>
+          <w:color w:val="7030A0"/>
+          <w:sz w:val="20"/>
+          <w:szCs w:val="20"/>
+          <w:lang w:val="en"/>
+        </w:rPr>
+        <w:t>2</w:t>
+      </w:r>
+      <w:r>
+        <w:rPr>
+          <w:rFonts w:cs="Calibri"/>
+          <w:color w:val="7030A0"/>
+          <w:sz w:val="20"/>
+          <w:szCs w:val="20"/>
+          <w:lang w:val="en"/>
+        </w:rPr>
+        <w:t>/csv/</w:t>
+      </w:r>
+      <w:r>
+        <w:rPr>
+          <w:rFonts w:cs="Calibri"/>
+          <w:color w:val="7030A0"/>
+          <w:sz w:val="20"/>
+          <w:szCs w:val="20"/>
+          <w:lang w:val="en"/>
+        </w:rPr>
+        <w:t>Vaccine_count_continent2</w:t>
+      </w:r>
+      <w:r>
+        <w:rPr>
+          <w:rFonts w:cs="Calibri"/>
+          <w:color w:val="7030A0"/>
+          <w:sz w:val="20"/>
+          <w:szCs w:val="20"/>
+          <w:lang w:val="en"/>
+        </w:rPr>
+        <w:t>'</w:t>
+      </w:r>
+      <w:r>
+        <w:rPr>
+          <w:rFonts w:cs="Calibri"/>
+          <w:color w:val="7030A0"/>
+          <w:sz w:val="20"/>
+          <w:szCs w:val="20"/>
+          <w:lang w:val="en"/>
+        </w:rPr>
+        <w:t xml:space="preserve"> </w:t>
+      </w:r>
+      <w:r>
+        <w:rPr>
+          <w:rFonts w:cs="Calibri"/>
+          <w:color w:val="7030A0"/>
+          <w:sz w:val="20"/>
+          <w:szCs w:val="20"/>
+          <w:lang w:val="en"/>
+        </w:rPr>
+        <w:t xml:space="preserve">USING </w:t>
+      </w:r>
+      <w:proofErr w:type="spellStart"/>
+      <w:proofErr w:type="gramStart"/>
+      <w:r>
+        <w:rPr>
+          <w:rFonts w:cs="Calibri"/>
+          <w:color w:val="7030A0"/>
+          <w:sz w:val="20"/>
+          <w:szCs w:val="20"/>
+          <w:lang w:val="en"/>
+        </w:rPr>
+        <w:t>org.apache.pig.piggybank</w:t>
+      </w:r>
+      <w:proofErr w:type="gramEnd"/>
+      <w:r>
+        <w:rPr>
+          <w:rFonts w:cs="Calibri"/>
+          <w:color w:val="7030A0"/>
+          <w:sz w:val="20"/>
+          <w:szCs w:val="20"/>
+          <w:lang w:val="en"/>
+        </w:rPr>
+        <w:t>.storage.CSVExcelStorage</w:t>
+      </w:r>
+      <w:proofErr w:type="spellEnd"/>
+      <w:r>
+        <w:rPr>
+          <w:rFonts w:cs="Calibri"/>
+          <w:color w:val="7030A0"/>
+          <w:sz w:val="20"/>
+          <w:szCs w:val="20"/>
+          <w:lang w:val="en"/>
+        </w:rPr>
+        <w:t xml:space="preserve">(',', 'NO_MULTILINE', 'WINDOWS', 'SKIP_INPUT_HEADER') </w:t>
+      </w:r>
+      <w:r>
+        <w:rPr>
+          <w:rFonts w:cs="Calibri"/>
+          <w:color w:val="7030A0"/>
+          <w:sz w:val="20"/>
+          <w:szCs w:val="20"/>
+          <w:lang w:val="en"/>
+        </w:rPr>
+        <w:t xml:space="preserve"> AS </w:t>
+      </w:r>
+      <w:r>
+        <w:rPr>
+          <w:rFonts w:cs="Calibri"/>
+          <w:color w:val="7030A0"/>
+          <w:sz w:val="20"/>
+          <w:szCs w:val="20"/>
+          <w:lang w:val="en"/>
+        </w:rPr>
+        <w:t>(</w:t>
+      </w:r>
+      <w:proofErr w:type="spellStart"/>
+      <w:r>
+        <w:rPr>
+          <w:rFonts w:cs="Calibri"/>
+          <w:color w:val="7030A0"/>
+          <w:sz w:val="20"/>
+          <w:szCs w:val="20"/>
+          <w:lang w:val="en"/>
+        </w:rPr>
+        <w:t>continent:chararray</w:t>
+      </w:r>
+      <w:proofErr w:type="spellEnd"/>
+      <w:r>
+        <w:rPr>
+          <w:rFonts w:cs="Calibri"/>
+          <w:color w:val="7030A0"/>
+          <w:sz w:val="20"/>
+          <w:szCs w:val="20"/>
+          <w:lang w:val="en"/>
+        </w:rPr>
+        <w:t xml:space="preserve">, </w:t>
+      </w:r>
+      <w:proofErr w:type="spellStart"/>
+      <w:r>
+        <w:rPr>
+          <w:rFonts w:cs="Calibri"/>
+          <w:color w:val="7030A0"/>
+          <w:sz w:val="20"/>
+          <w:szCs w:val="20"/>
+          <w:lang w:val="en"/>
+        </w:rPr>
+        <w:t>date:DateTime</w:t>
+      </w:r>
+      <w:proofErr w:type="spellEnd"/>
+      <w:r>
+        <w:rPr>
+          <w:rFonts w:cs="Calibri"/>
+          <w:color w:val="7030A0"/>
+          <w:sz w:val="20"/>
+          <w:szCs w:val="20"/>
+          <w:lang w:val="en"/>
+        </w:rPr>
+        <w:t xml:space="preserve">, </w:t>
+      </w:r>
+      <w:proofErr w:type="spellStart"/>
+      <w:r>
+        <w:rPr>
+          <w:rFonts w:cs="Calibri"/>
+          <w:color w:val="7030A0"/>
+          <w:sz w:val="20"/>
+          <w:szCs w:val="20"/>
+          <w:lang w:val="en"/>
+        </w:rPr>
+        <w:t>partially_vaccinated</w:t>
+      </w:r>
+      <w:r>
+        <w:rPr>
+          <w:rFonts w:cs="Calibri"/>
+          <w:color w:val="7030A0"/>
+          <w:sz w:val="20"/>
+          <w:szCs w:val="20"/>
+          <w:lang w:val="en"/>
+        </w:rPr>
+        <w:t>:int</w:t>
+      </w:r>
+      <w:proofErr w:type="spellEnd"/>
+      <w:r>
+        <w:rPr>
+          <w:rFonts w:cs="Calibri"/>
+          <w:color w:val="7030A0"/>
+          <w:sz w:val="20"/>
+          <w:szCs w:val="20"/>
+          <w:lang w:val="en"/>
+        </w:rPr>
+        <w:t xml:space="preserve">, </w:t>
+      </w:r>
+      <w:proofErr w:type="spellStart"/>
+      <w:r>
+        <w:rPr>
+          <w:rFonts w:cs="Calibri"/>
+          <w:color w:val="7030A0"/>
+          <w:sz w:val="20"/>
+          <w:szCs w:val="20"/>
+          <w:lang w:val="en"/>
+        </w:rPr>
+        <w:t>fully_vaccinated</w:t>
+      </w:r>
+      <w:r>
+        <w:rPr>
+          <w:rFonts w:cs="Calibri"/>
+          <w:color w:val="7030A0"/>
+          <w:sz w:val="20"/>
+          <w:szCs w:val="20"/>
+          <w:lang w:val="en"/>
+        </w:rPr>
+        <w:t>:int</w:t>
+      </w:r>
+      <w:proofErr w:type="spellEnd"/>
+      <w:r>
+        <w:rPr>
+          <w:rFonts w:cs="Calibri"/>
+          <w:color w:val="7030A0"/>
+          <w:sz w:val="20"/>
+          <w:szCs w:val="20"/>
+          <w:lang w:val="en"/>
+        </w:rPr>
+        <w:t xml:space="preserve">, </w:t>
+      </w:r>
+      <w:proofErr w:type="spellStart"/>
+      <w:r>
+        <w:rPr>
+          <w:rFonts w:cs="Calibri"/>
+          <w:color w:val="7030A0"/>
+          <w:sz w:val="20"/>
+          <w:szCs w:val="20"/>
+          <w:lang w:val="en"/>
+        </w:rPr>
+        <w:t>population</w:t>
+      </w:r>
+      <w:r>
+        <w:rPr>
+          <w:rFonts w:cs="Calibri"/>
+          <w:color w:val="7030A0"/>
+          <w:sz w:val="20"/>
+          <w:szCs w:val="20"/>
+          <w:lang w:val="en"/>
+        </w:rPr>
+        <w:t>:int</w:t>
+      </w:r>
+      <w:proofErr w:type="spellEnd"/>
+      <w:r>
+        <w:rPr>
+          <w:rFonts w:cs="Calibri"/>
+          <w:color w:val="7030A0"/>
+          <w:sz w:val="20"/>
+          <w:szCs w:val="20"/>
+          <w:lang w:val="en"/>
+        </w:rPr>
+        <w:t>);</w:t>
+      </w:r>
     </w:p>
     <w:p>
       <w:pPr>
@@ -7991,6 +9002,110 @@
           <w:lang w:val="en"/>
         </w:rPr>
       </w:pPr>
+      <w:proofErr w:type="spellStart"/>
+      <w:r>
+        <w:rPr>
+          <w:rFonts w:cs="Calibri"/>
+          <w:color w:val="7030A0"/>
+          <w:sz w:val="20"/>
+          <w:szCs w:val="20"/>
+          <w:lang w:val="en"/>
+        </w:rPr>
+        <w:t>Cases_vaccines_join</w:t>
+      </w:r>
+      <w:proofErr w:type="spellEnd"/>
+      <w:r>
+        <w:rPr>
+          <w:rFonts w:cs="Calibri"/>
+          <w:color w:val="7030A0"/>
+          <w:sz w:val="20"/>
+          <w:szCs w:val="20"/>
+          <w:lang w:val="en"/>
+        </w:rPr>
+        <w:t xml:space="preserve"> = Join </w:t>
+      </w:r>
+      <w:r>
+        <w:rPr>
+          <w:rFonts w:cs="Calibri"/>
+          <w:color w:val="7030A0"/>
+          <w:sz w:val="20"/>
+          <w:szCs w:val="20"/>
+          <w:lang w:val="en"/>
+        </w:rPr>
+        <w:t>Cases</w:t>
+      </w:r>
+      <w:r>
+        <w:rPr>
+          <w:rFonts w:cs="Calibri"/>
+          <w:color w:val="7030A0"/>
+          <w:sz w:val="20"/>
+          <w:szCs w:val="20"/>
+          <w:lang w:val="en"/>
+        </w:rPr>
+        <w:t xml:space="preserve"> by (date, </w:t>
+      </w:r>
+      <w:proofErr w:type="gramStart"/>
+      <w:r>
+        <w:rPr>
+          <w:rFonts w:cs="Calibri"/>
+          <w:color w:val="7030A0"/>
+          <w:sz w:val="20"/>
+          <w:szCs w:val="20"/>
+          <w:lang w:val="en"/>
+        </w:rPr>
+        <w:t>continent)</w:t>
+      </w:r>
+      <w:r>
+        <w:rPr>
+          <w:rFonts w:cs="Calibri"/>
+          <w:color w:val="7030A0"/>
+          <w:sz w:val="20"/>
+          <w:szCs w:val="20"/>
+          <w:lang w:val="en"/>
+        </w:rPr>
+        <w:t>LEFT</w:t>
+      </w:r>
+      <w:proofErr w:type="gramEnd"/>
+      <w:r>
+        <w:rPr>
+          <w:rFonts w:cs="Calibri"/>
+          <w:color w:val="7030A0"/>
+          <w:sz w:val="20"/>
+          <w:szCs w:val="20"/>
+          <w:lang w:val="en"/>
+        </w:rPr>
+        <w:t xml:space="preserve"> OUTER</w:t>
+      </w:r>
+      <w:r>
+        <w:rPr>
+          <w:rFonts w:cs="Calibri"/>
+          <w:color w:val="7030A0"/>
+          <w:sz w:val="20"/>
+          <w:szCs w:val="20"/>
+          <w:lang w:val="en"/>
+        </w:rPr>
+        <w:t xml:space="preserve">, </w:t>
+      </w:r>
+      <w:r>
+        <w:rPr>
+          <w:rFonts w:cs="Calibri"/>
+          <w:color w:val="7030A0"/>
+          <w:sz w:val="20"/>
+          <w:szCs w:val="20"/>
+          <w:lang w:val="en"/>
+        </w:rPr>
+        <w:t>Vaccines</w:t>
+      </w:r>
+      <w:r>
+        <w:rPr>
+          <w:rFonts w:cs="Calibri"/>
+          <w:color w:val="7030A0"/>
+          <w:sz w:val="20"/>
+          <w:szCs w:val="20"/>
+          <w:lang w:val="en"/>
+        </w:rPr>
+        <w:t xml:space="preserve"> by (date, continent);</w:t>
+      </w:r>
     </w:p>
     <w:p>
       <w:pPr>
@@ -8010,24 +9125,591 @@
     </w:p>
     <w:p>
       <w:pPr>
-        <w:rPr>
-          <w:rFonts w:cs="Calibri"/>
-          <w:color w:val="7030A0"/>
-          <w:sz w:val="20"/>
-          <w:szCs w:val="20"/>
-          <w:lang w:val="en"/>
-        </w:rPr>
-      </w:pPr>
-      <w:r>
-        <w:rPr>
-          <w:rFonts w:cs="Calibri"/>
-          <w:color w:val="7030A0"/>
-          <w:sz w:val="20"/>
-          <w:szCs w:val="20"/>
-          <w:lang w:val="en"/>
-        </w:rPr>
-        <w:br w:type="page"/>
-      </w:r>
+        <w:widowControl w:val="0"/>
+        <w:autoSpaceDE w:val="0"/>
+        <w:autoSpaceDN w:val="0"/>
+        <w:adjustRightInd w:val="0"/>
+        <w:spacing w:after="200" w:line="276" w:lineRule="auto"/>
+        <w:rPr>
+          <w:rFonts w:cs="Calibri"/>
+          <w:color w:val="7030A0"/>
+          <w:sz w:val="20"/>
+          <w:szCs w:val="20"/>
+          <w:lang w:val="en"/>
+        </w:rPr>
+      </w:pPr>
+      <w:proofErr w:type="spellStart"/>
+      <w:r>
+        <w:rPr>
+          <w:rFonts w:cs="Calibri"/>
+          <w:color w:val="7030A0"/>
+          <w:sz w:val="20"/>
+          <w:szCs w:val="20"/>
+          <w:lang w:val="en"/>
+        </w:rPr>
+        <w:t>Cases_Vaccines</w:t>
+      </w:r>
+      <w:proofErr w:type="spellEnd"/>
+      <w:r>
+        <w:rPr>
+          <w:rFonts w:cs="Calibri"/>
+          <w:color w:val="7030A0"/>
+          <w:sz w:val="20"/>
+          <w:szCs w:val="20"/>
+          <w:lang w:val="en"/>
+        </w:rPr>
+        <w:t xml:space="preserve"> = FOREACH </w:t>
+      </w:r>
+      <w:proofErr w:type="spellStart"/>
+      <w:r>
+        <w:rPr>
+          <w:rFonts w:cs="Calibri"/>
+          <w:color w:val="7030A0"/>
+          <w:sz w:val="20"/>
+          <w:szCs w:val="20"/>
+          <w:lang w:val="en"/>
+        </w:rPr>
+        <w:t>Cases_vaccines_join</w:t>
+      </w:r>
+      <w:proofErr w:type="spellEnd"/>
+      <w:r>
+        <w:rPr>
+          <w:rFonts w:cs="Calibri"/>
+          <w:color w:val="7030A0"/>
+          <w:sz w:val="20"/>
+          <w:szCs w:val="20"/>
+          <w:lang w:val="en"/>
+        </w:rPr>
+        <w:t xml:space="preserve"> </w:t>
+      </w:r>
+      <w:r>
+        <w:rPr>
+          <w:rFonts w:cs="Calibri"/>
+          <w:color w:val="7030A0"/>
+          <w:sz w:val="20"/>
+          <w:szCs w:val="20"/>
+          <w:lang w:val="en"/>
+        </w:rPr>
+        <w:t xml:space="preserve">GENERATE </w:t>
+      </w:r>
+      <w:proofErr w:type="gramStart"/>
+      <w:r>
+        <w:rPr>
+          <w:rFonts w:cs="Calibri"/>
+          <w:color w:val="7030A0"/>
+          <w:sz w:val="20"/>
+          <w:szCs w:val="20"/>
+          <w:lang w:val="en"/>
+        </w:rPr>
+        <w:t>Cases::</w:t>
+      </w:r>
+      <w:proofErr w:type="gramEnd"/>
+      <w:r>
+        <w:rPr>
+          <w:rFonts w:cs="Calibri"/>
+          <w:color w:val="7030A0"/>
+          <w:sz w:val="20"/>
+          <w:szCs w:val="20"/>
+          <w:lang w:val="en"/>
+        </w:rPr>
+        <w:t>continent</w:t>
+      </w:r>
+      <w:r>
+        <w:rPr>
+          <w:rFonts w:cs="Calibri"/>
+          <w:color w:val="7030A0"/>
+          <w:sz w:val="20"/>
+          <w:szCs w:val="20"/>
+          <w:lang w:val="en"/>
+        </w:rPr>
+        <w:t xml:space="preserve"> as continent, </w:t>
+      </w:r>
+      <w:r>
+        <w:rPr>
+          <w:rFonts w:cs="Calibri"/>
+          <w:color w:val="7030A0"/>
+          <w:sz w:val="20"/>
+          <w:szCs w:val="20"/>
+          <w:lang w:val="en"/>
+        </w:rPr>
+        <w:t>Cases::date</w:t>
+      </w:r>
+      <w:r>
+        <w:rPr>
+          <w:rFonts w:cs="Calibri"/>
+          <w:color w:val="7030A0"/>
+          <w:sz w:val="20"/>
+          <w:szCs w:val="20"/>
+          <w:lang w:val="en"/>
+        </w:rPr>
+        <w:t xml:space="preserve"> as date, </w:t>
+      </w:r>
+      <w:r>
+        <w:rPr>
+          <w:rFonts w:cs="Calibri"/>
+          <w:color w:val="7030A0"/>
+          <w:sz w:val="20"/>
+          <w:szCs w:val="20"/>
+          <w:lang w:val="en"/>
+        </w:rPr>
+        <w:t>Cases::</w:t>
+      </w:r>
+      <w:proofErr w:type="spellStart"/>
+      <w:r>
+        <w:rPr>
+          <w:rFonts w:cs="Calibri"/>
+          <w:color w:val="7030A0"/>
+          <w:sz w:val="20"/>
+          <w:szCs w:val="20"/>
+          <w:lang w:val="en"/>
+        </w:rPr>
+        <w:t>confirmed_cases</w:t>
+      </w:r>
+      <w:proofErr w:type="spellEnd"/>
+      <w:r>
+        <w:rPr>
+          <w:rFonts w:cs="Calibri"/>
+          <w:color w:val="7030A0"/>
+          <w:sz w:val="20"/>
+          <w:szCs w:val="20"/>
+          <w:lang w:val="en"/>
+        </w:rPr>
+        <w:t xml:space="preserve"> as </w:t>
+      </w:r>
+      <w:proofErr w:type="spellStart"/>
+      <w:r>
+        <w:rPr>
+          <w:rFonts w:cs="Calibri"/>
+          <w:color w:val="7030A0"/>
+          <w:sz w:val="20"/>
+          <w:szCs w:val="20"/>
+          <w:lang w:val="en"/>
+        </w:rPr>
+        <w:t>confirmed_cases</w:t>
+      </w:r>
+      <w:proofErr w:type="spellEnd"/>
+      <w:r>
+        <w:rPr>
+          <w:rFonts w:cs="Calibri"/>
+          <w:color w:val="7030A0"/>
+          <w:sz w:val="20"/>
+          <w:szCs w:val="20"/>
+          <w:lang w:val="en"/>
+        </w:rPr>
+        <w:t xml:space="preserve">, </w:t>
+      </w:r>
+      <w:r>
+        <w:rPr>
+          <w:rFonts w:cs="Calibri"/>
+          <w:color w:val="7030A0"/>
+          <w:sz w:val="20"/>
+          <w:szCs w:val="20"/>
+          <w:lang w:val="en"/>
+        </w:rPr>
+        <w:t>Cases::deaths</w:t>
+      </w:r>
+      <w:r>
+        <w:rPr>
+          <w:rFonts w:cs="Calibri"/>
+          <w:color w:val="7030A0"/>
+          <w:sz w:val="20"/>
+          <w:szCs w:val="20"/>
+          <w:lang w:val="en"/>
+        </w:rPr>
+        <w:t xml:space="preserve"> as deaths, </w:t>
+      </w:r>
+      <w:r>
+        <w:rPr>
+          <w:rFonts w:cs="Calibri"/>
+          <w:color w:val="7030A0"/>
+          <w:sz w:val="20"/>
+          <w:szCs w:val="20"/>
+          <w:lang w:val="en"/>
+        </w:rPr>
+        <w:t>Cases::recovered</w:t>
+      </w:r>
+      <w:r>
+        <w:rPr>
+          <w:rFonts w:cs="Calibri"/>
+          <w:color w:val="7030A0"/>
+          <w:sz w:val="20"/>
+          <w:szCs w:val="20"/>
+          <w:lang w:val="en"/>
+        </w:rPr>
+        <w:t xml:space="preserve"> as recovered, </w:t>
+      </w:r>
+      <w:r>
+        <w:rPr>
+          <w:rFonts w:cs="Calibri"/>
+          <w:color w:val="7030A0"/>
+          <w:sz w:val="20"/>
+          <w:szCs w:val="20"/>
+          <w:lang w:val="en"/>
+        </w:rPr>
+        <w:t>Vaccines::</w:t>
+      </w:r>
+      <w:proofErr w:type="spellStart"/>
+      <w:r>
+        <w:rPr>
+          <w:rFonts w:cs="Calibri"/>
+          <w:color w:val="7030A0"/>
+          <w:sz w:val="20"/>
+          <w:szCs w:val="20"/>
+          <w:lang w:val="en"/>
+        </w:rPr>
+        <w:t>partially_vaccinated</w:t>
+      </w:r>
+      <w:proofErr w:type="spellEnd"/>
+      <w:r>
+        <w:rPr>
+          <w:rFonts w:cs="Calibri"/>
+          <w:color w:val="7030A0"/>
+          <w:sz w:val="20"/>
+          <w:szCs w:val="20"/>
+          <w:lang w:val="en"/>
+        </w:rPr>
+        <w:t xml:space="preserve"> as </w:t>
+      </w:r>
+      <w:proofErr w:type="spellStart"/>
+      <w:r>
+        <w:rPr>
+          <w:rFonts w:cs="Calibri"/>
+          <w:color w:val="7030A0"/>
+          <w:sz w:val="20"/>
+          <w:szCs w:val="20"/>
+          <w:lang w:val="en"/>
+        </w:rPr>
+        <w:t>partially_vaccinated</w:t>
+      </w:r>
+      <w:proofErr w:type="spellEnd"/>
+      <w:r>
+        <w:rPr>
+          <w:rFonts w:cs="Calibri"/>
+          <w:color w:val="7030A0"/>
+          <w:sz w:val="20"/>
+          <w:szCs w:val="20"/>
+          <w:lang w:val="en"/>
+        </w:rPr>
+        <w:t xml:space="preserve">, </w:t>
+      </w:r>
+      <w:r>
+        <w:rPr>
+          <w:rFonts w:cs="Calibri"/>
+          <w:color w:val="7030A0"/>
+          <w:sz w:val="20"/>
+          <w:szCs w:val="20"/>
+          <w:lang w:val="en"/>
+        </w:rPr>
+        <w:t>Vaccines::</w:t>
+      </w:r>
+      <w:proofErr w:type="spellStart"/>
+      <w:r>
+        <w:rPr>
+          <w:rFonts w:cs="Calibri"/>
+          <w:color w:val="7030A0"/>
+          <w:sz w:val="20"/>
+          <w:szCs w:val="20"/>
+          <w:lang w:val="en"/>
+        </w:rPr>
+        <w:t>fully_vaccinated</w:t>
+      </w:r>
+      <w:proofErr w:type="spellEnd"/>
+      <w:r>
+        <w:rPr>
+          <w:rFonts w:cs="Calibri"/>
+          <w:color w:val="7030A0"/>
+          <w:sz w:val="20"/>
+          <w:szCs w:val="20"/>
+          <w:lang w:val="en"/>
+        </w:rPr>
+        <w:t xml:space="preserve"> as </w:t>
+      </w:r>
+      <w:proofErr w:type="spellStart"/>
+      <w:r>
+        <w:rPr>
+          <w:rFonts w:cs="Calibri"/>
+          <w:color w:val="7030A0"/>
+          <w:sz w:val="20"/>
+          <w:szCs w:val="20"/>
+          <w:lang w:val="en"/>
+        </w:rPr>
+        <w:t>fully_vaccinated</w:t>
+      </w:r>
+      <w:proofErr w:type="spellEnd"/>
+      <w:r>
+        <w:rPr>
+          <w:rFonts w:cs="Calibri"/>
+          <w:color w:val="7030A0"/>
+          <w:sz w:val="20"/>
+          <w:szCs w:val="20"/>
+          <w:lang w:val="en"/>
+        </w:rPr>
+        <w:t xml:space="preserve">, </w:t>
+      </w:r>
+      <w:r>
+        <w:rPr>
+          <w:rFonts w:cs="Calibri"/>
+          <w:color w:val="7030A0"/>
+          <w:sz w:val="20"/>
+          <w:szCs w:val="20"/>
+          <w:lang w:val="en"/>
+        </w:rPr>
+        <w:t>Vaccines::population</w:t>
+      </w:r>
+      <w:r>
+        <w:rPr>
+          <w:rFonts w:cs="Calibri"/>
+          <w:color w:val="7030A0"/>
+          <w:sz w:val="20"/>
+          <w:szCs w:val="20"/>
+          <w:lang w:val="en"/>
+        </w:rPr>
+        <w:t xml:space="preserve"> as population;</w:t>
+      </w:r>
+    </w:p>
+    <w:p>
+      <w:pPr>
+        <w:widowControl w:val="0"/>
+        <w:autoSpaceDE w:val="0"/>
+        <w:autoSpaceDN w:val="0"/>
+        <w:adjustRightInd w:val="0"/>
+        <w:spacing w:after="200" w:line="276" w:lineRule="auto"/>
+        <w:rPr>
+          <w:rFonts w:cs="Calibri"/>
+          <w:color w:val="7030A0"/>
+          <w:sz w:val="20"/>
+          <w:szCs w:val="20"/>
+          <w:lang w:val="en"/>
+        </w:rPr>
+      </w:pPr>
+    </w:p>
+    <w:p>
+      <w:pPr>
+        <w:autoSpaceDE w:val="0"/>
+        <w:autoSpaceDN w:val="0"/>
+        <w:adjustRightInd w:val="0"/>
+        <w:spacing w:after="200" w:line="276" w:lineRule="auto"/>
+        <w:rPr>
+          <w:rFonts w:cs="Calibri"/>
+          <w:color w:val="7030A0"/>
+          <w:sz w:val="20"/>
+          <w:szCs w:val="20"/>
+          <w:lang w:val="en"/>
+        </w:rPr>
+      </w:pPr>
+      <w:r>
+        <w:rPr>
+          <w:rFonts w:cs="Calibri"/>
+          <w:color w:val="7030A0"/>
+          <w:sz w:val="20"/>
+          <w:szCs w:val="20"/>
+          <w:lang w:val="en"/>
+        </w:rPr>
+        <w:t xml:space="preserve">Store </w:t>
+      </w:r>
+      <w:proofErr w:type="spellStart"/>
+      <w:r>
+        <w:rPr>
+          <w:rFonts w:cs="Calibri"/>
+          <w:color w:val="7030A0"/>
+          <w:sz w:val="20"/>
+          <w:szCs w:val="20"/>
+          <w:lang w:val="en"/>
+        </w:rPr>
+        <w:t>Cases_</w:t>
+      </w:r>
+      <w:proofErr w:type="gramStart"/>
+      <w:r>
+        <w:rPr>
+          <w:rFonts w:cs="Calibri"/>
+          <w:color w:val="7030A0"/>
+          <w:sz w:val="20"/>
+          <w:szCs w:val="20"/>
+          <w:lang w:val="en"/>
+        </w:rPr>
+        <w:t>Vaccines</w:t>
+      </w:r>
+      <w:proofErr w:type="spellEnd"/>
+      <w:r>
+        <w:rPr>
+          <w:rFonts w:cs="Calibri"/>
+          <w:color w:val="7030A0"/>
+          <w:sz w:val="20"/>
+          <w:szCs w:val="20"/>
+          <w:lang w:val="en"/>
+        </w:rPr>
+        <w:t xml:space="preserve"> </w:t>
+      </w:r>
+      <w:r>
+        <w:rPr>
+          <w:color w:val="7030A0"/>
+          <w:sz w:val="20"/>
+          <w:szCs w:val="20"/>
+          <w:lang w:val="en-US"/>
+        </w:rPr>
+        <w:t xml:space="preserve"> </w:t>
+      </w:r>
+      <w:r>
+        <w:rPr>
+          <w:rFonts w:cs="Calibri"/>
+          <w:color w:val="7030A0"/>
+          <w:sz w:val="20"/>
+          <w:szCs w:val="20"/>
+          <w:lang w:val="en"/>
+        </w:rPr>
+        <w:t>INTO</w:t>
+      </w:r>
+      <w:proofErr w:type="gramEnd"/>
+      <w:r>
+        <w:rPr>
+          <w:rFonts w:cs="Calibri"/>
+          <w:color w:val="7030A0"/>
+          <w:sz w:val="20"/>
+          <w:szCs w:val="20"/>
+          <w:lang w:val="en"/>
+        </w:rPr>
+        <w:t xml:space="preserve"> 'CA675-Assignment-</w:t>
+      </w:r>
+      <w:r>
+        <w:rPr>
+          <w:rFonts w:cs="Calibri"/>
+          <w:color w:val="7030A0"/>
+          <w:sz w:val="20"/>
+          <w:szCs w:val="20"/>
+          <w:lang w:val="en"/>
+        </w:rPr>
+        <w:t>2</w:t>
+      </w:r>
+      <w:r>
+        <w:rPr>
+          <w:rFonts w:cs="Calibri"/>
+          <w:color w:val="7030A0"/>
+          <w:sz w:val="20"/>
+          <w:szCs w:val="20"/>
+          <w:lang w:val="en"/>
+        </w:rPr>
+        <w:t>/csv/</w:t>
+      </w:r>
+      <w:r>
+        <w:rPr>
+          <w:rFonts w:cs="Calibri"/>
+          <w:color w:val="7030A0"/>
+          <w:sz w:val="20"/>
+          <w:szCs w:val="20"/>
+          <w:lang w:val="en"/>
+        </w:rPr>
+        <w:t>Cases_vaccines_by_date_continent</w:t>
+      </w:r>
+      <w:r>
+        <w:rPr>
+          <w:rFonts w:cs="Calibri"/>
+          <w:color w:val="7030A0"/>
+          <w:sz w:val="20"/>
+          <w:szCs w:val="20"/>
+          <w:lang w:val="en"/>
+        </w:rPr>
+        <w:t>1</w:t>
+      </w:r>
+      <w:r>
+        <w:rPr>
+          <w:rFonts w:cs="Calibri"/>
+          <w:color w:val="7030A0"/>
+          <w:sz w:val="20"/>
+          <w:szCs w:val="20"/>
+          <w:lang w:val="en"/>
+        </w:rPr>
+        <w:t xml:space="preserve">' USING </w:t>
+      </w:r>
+      <w:proofErr w:type="spellStart"/>
+      <w:r>
+        <w:rPr>
+          <w:rFonts w:cs="Calibri"/>
+          <w:color w:val="7030A0"/>
+          <w:sz w:val="20"/>
+          <w:szCs w:val="20"/>
+          <w:lang w:val="en"/>
+        </w:rPr>
+        <w:t>org.apache.pig.piggybank.storage.CSVExcelStorage</w:t>
+      </w:r>
+      <w:proofErr w:type="spellEnd"/>
+      <w:r>
+        <w:rPr>
+          <w:rFonts w:cs="Calibri"/>
+          <w:color w:val="7030A0"/>
+          <w:sz w:val="20"/>
+          <w:szCs w:val="20"/>
+          <w:lang w:val="en"/>
+        </w:rPr>
+        <w:t>(',' ,'NO_MULTILINE' ,'UNIX', '</w:t>
+      </w:r>
+      <w:r>
+        <w:rPr>
+          <w:rFonts w:cs="Calibri"/>
+          <w:color w:val="7030A0"/>
+          <w:sz w:val="20"/>
+          <w:szCs w:val="20"/>
+          <w:lang w:val="en"/>
+        </w:rPr>
+        <w:t>WRITE</w:t>
+      </w:r>
+      <w:r>
+        <w:rPr>
+          <w:rFonts w:cs="Calibri"/>
+          <w:color w:val="7030A0"/>
+          <w:sz w:val="20"/>
+          <w:szCs w:val="20"/>
+          <w:lang w:val="en"/>
+        </w:rPr>
+        <w:t>_OUTPUT_HEADER');</w:t>
+      </w:r>
+    </w:p>
+    <w:p>
+      <w:pPr>
+        <w:widowControl w:val="0"/>
+        <w:autoSpaceDE w:val="0"/>
+        <w:autoSpaceDN w:val="0"/>
+        <w:adjustRightInd w:val="0"/>
+        <w:spacing w:after="200" w:line="276" w:lineRule="auto"/>
+        <w:rPr>
+          <w:rFonts w:cs="Calibri"/>
+          <w:color w:val="7030A0"/>
+          <w:sz w:val="20"/>
+          <w:szCs w:val="20"/>
+          <w:lang w:val="en"/>
+        </w:rPr>
+      </w:pPr>
+    </w:p>
+    <w:p>
+      <w:pPr>
+        <w:widowControl w:val="0"/>
+        <w:autoSpaceDE w:val="0"/>
+        <w:autoSpaceDN w:val="0"/>
+        <w:adjustRightInd w:val="0"/>
+        <w:spacing w:after="200" w:line="276" w:lineRule="auto"/>
+        <w:rPr>
+          <w:rFonts w:cs="Calibri"/>
+          <w:color w:val="7030A0"/>
+          <w:sz w:val="20"/>
+          <w:szCs w:val="20"/>
+          <w:lang w:val="en"/>
+        </w:rPr>
+      </w:pPr>
+    </w:p>
+    <w:p>
+      <w:pPr>
+        <w:widowControl w:val="0"/>
+        <w:autoSpaceDE w:val="0"/>
+        <w:autoSpaceDN w:val="0"/>
+        <w:adjustRightInd w:val="0"/>
+        <w:spacing w:after="200" w:line="276" w:lineRule="auto"/>
+        <w:rPr>
+          <w:rFonts w:cs="Calibri"/>
+          <w:color w:val="7030A0"/>
+          <w:sz w:val="20"/>
+          <w:szCs w:val="20"/>
+          <w:lang w:val="en"/>
+        </w:rPr>
+      </w:pPr>
     </w:p>
     <w:bookmarkEnd w:id="0"/>
     <w:p>
@@ -8543,7 +10225,7 @@
   <w:style w:type="paragraph" w:default="1" w:styleId="Normal">
     <w:name w:val="Normal"/>
     <w:qFormat/>
-    <w:rsid w:val="00D678CC"/>
+    <w:rsid w:val="00DE6DB1"/>
   </w:style>
   <w:style w:type="character" w:default="1" w:styleId="DefaultParagraphFont">
     <w:name w:val="Default Paragraph Font"/>

</xml_diff>

<commit_message>
Separate continents into different CSVs
</commit_message>
<xml_diff>
--- a/pig cleaning source code.docx
+++ b/pig cleaning source code.docx
@@ -6313,6 +6313,36 @@
     </w:p>
     <w:p>
       <w:pPr>
+        <w:autoSpaceDE w:val="0"/>
+        <w:autoSpaceDN w:val="0"/>
+        <w:adjustRightInd w:val="0"/>
+        <w:spacing w:after="200" w:line="276" w:lineRule="auto"/>
+        <w:rPr>
+          <w:rFonts w:cs="Calibri"/>
+          <w:color w:val="7030A0"/>
+          <w:sz w:val="20"/>
+          <w:szCs w:val="20"/>
+          <w:lang w:val="en"/>
+        </w:rPr>
+      </w:pPr>
+    </w:p>
+    <w:p>
+      <w:pPr>
+        <w:autoSpaceDE w:val="0"/>
+        <w:autoSpaceDN w:val="0"/>
+        <w:adjustRightInd w:val="0"/>
+        <w:spacing w:after="200" w:line="276" w:lineRule="auto"/>
+        <w:rPr>
+          <w:rFonts w:cs="Calibri"/>
+          <w:color w:val="7030A0"/>
+          <w:sz w:val="20"/>
+          <w:szCs w:val="20"/>
+          <w:lang w:val="en"/>
+        </w:rPr>
+      </w:pPr>
+    </w:p>
+    <w:p>
+      <w:pPr>
         <w:rPr>
           <w:rFonts w:cs="Calibri"/>
           <w:sz w:val="36"/>
@@ -7551,49 +7581,29 @@
           <w:szCs w:val="20"/>
           <w:lang w:val="en"/>
         </w:rPr>
-        <w:t xml:space="preserve"> BY </w:t>
-      </w:r>
-      <w:r>
-        <w:rPr>
-          <w:rFonts w:cs="Calibri"/>
-          <w:color w:val="7030A0"/>
-          <w:sz w:val="20"/>
-          <w:szCs w:val="20"/>
-          <w:lang w:val="en"/>
-        </w:rPr>
-        <w:t>(continent, date);</w:t>
-      </w:r>
-    </w:p>
-    <w:p>
-      <w:pPr>
-        <w:rPr>
-          <w:rFonts w:cs="Calibri"/>
-          <w:color w:val="7030A0"/>
-          <w:sz w:val="20"/>
-          <w:szCs w:val="20"/>
-          <w:lang w:val="en"/>
-        </w:rPr>
-      </w:pPr>
-      <w:proofErr w:type="spellStart"/>
-      <w:r>
-        <w:rPr>
-          <w:rFonts w:cs="Calibri"/>
-          <w:color w:val="7030A0"/>
-          <w:sz w:val="20"/>
-          <w:szCs w:val="20"/>
-          <w:lang w:val="en"/>
-        </w:rPr>
-        <w:t>Vaccine</w:t>
-      </w:r>
-      <w:r>
-        <w:rPr>
-          <w:rFonts w:cs="Calibri"/>
-          <w:color w:val="7030A0"/>
-          <w:sz w:val="20"/>
-          <w:szCs w:val="20"/>
-          <w:lang w:val="en"/>
-        </w:rPr>
-        <w:t>_count_continent_flattened</w:t>
+        <w:t xml:space="preserve"> BY (continent, date);</w:t>
+      </w:r>
+    </w:p>
+    <w:p>
+      <w:pPr>
+        <w:rPr>
+          <w:rFonts w:cs="Calibri"/>
+          <w:color w:val="7030A0"/>
+          <w:sz w:val="20"/>
+          <w:szCs w:val="20"/>
+          <w:lang w:val="en"/>
+        </w:rPr>
+      </w:pPr>
+      <w:proofErr w:type="spellStart"/>
+      <w:r>
+        <w:rPr>
+          <w:rFonts w:cs="Calibri"/>
+          <w:color w:val="7030A0"/>
+          <w:sz w:val="20"/>
+          <w:szCs w:val="20"/>
+          <w:lang w:val="en"/>
+        </w:rPr>
+        <w:t>Vaccine_count_continent_flattened</w:t>
       </w:r>
       <w:proofErr w:type="spellEnd"/>
       <w:r>
@@ -7637,17 +7647,7 @@
           <w:szCs w:val="20"/>
           <w:lang w:val="en"/>
         </w:rPr>
-        <w:t>Vaccines</w:t>
-      </w:r>
-      <w:r>
-        <w:rPr>
-          <w:rFonts w:cs="Calibri"/>
-          <w:color w:val="7030A0"/>
-          <w:sz w:val="20"/>
-          <w:szCs w:val="20"/>
-          <w:lang w:val="en"/>
-        </w:rPr>
-        <w:t>_grouped_continent</w:t>
+        <w:t>Vaccines_grouped_continent</w:t>
       </w:r>
       <w:proofErr w:type="spellEnd"/>
       <w:r>
@@ -7705,17 +7705,7 @@
           <w:szCs w:val="20"/>
           <w:lang w:val="en"/>
         </w:rPr>
-        <w:t>join.</w:t>
-      </w:r>
-      <w:r>
-        <w:rPr>
-          <w:rFonts w:cs="Calibri"/>
-          <w:color w:val="7030A0"/>
-          <w:sz w:val="20"/>
-          <w:szCs w:val="20"/>
-          <w:lang w:val="en"/>
-        </w:rPr>
-        <w:t>people</w:t>
+        <w:t>join.people</w:t>
       </w:r>
       <w:proofErr w:type="gramEnd"/>
       <w:r>
@@ -7917,17 +7907,7 @@
           <w:szCs w:val="20"/>
           <w:lang w:val="en"/>
         </w:rPr>
-        <w:t>join.</w:t>
-      </w:r>
-      <w:r>
-        <w:rPr>
-          <w:rFonts w:cs="Calibri"/>
-          <w:color w:val="7030A0"/>
-          <w:sz w:val="20"/>
-          <w:szCs w:val="20"/>
-          <w:lang w:val="en"/>
-        </w:rPr>
-        <w:t>population</w:t>
+        <w:t>join.population</w:t>
       </w:r>
       <w:proofErr w:type="spellEnd"/>
       <w:proofErr w:type="gramEnd"/>
@@ -7939,27 +7919,7 @@
           <w:szCs w:val="20"/>
           <w:lang w:val="en"/>
         </w:rPr>
-        <w:t xml:space="preserve">) AS </w:t>
-      </w:r>
-      <w:r>
-        <w:rPr>
-          <w:rFonts w:cs="Calibri"/>
-          <w:color w:val="7030A0"/>
-          <w:sz w:val="20"/>
-          <w:szCs w:val="20"/>
-          <w:lang w:val="en"/>
-        </w:rPr>
-        <w:t>population</w:t>
-      </w:r>
-      <w:r>
-        <w:rPr>
-          <w:rFonts w:cs="Calibri"/>
-          <w:color w:val="7030A0"/>
-          <w:sz w:val="20"/>
-          <w:szCs w:val="20"/>
-          <w:lang w:val="en"/>
-        </w:rPr>
-        <w:t>;</w:t>
+        <w:t>) AS population;</w:t>
       </w:r>
     </w:p>
     <w:p>
@@ -8016,17 +7976,7 @@
           <w:szCs w:val="20"/>
           <w:lang w:val="en"/>
         </w:rPr>
-        <w:t xml:space="preserve"> </w:t>
-      </w:r>
-      <w:r>
-        <w:rPr>
-          <w:rFonts w:cs="Calibri"/>
-          <w:color w:val="7030A0"/>
-          <w:sz w:val="20"/>
-          <w:szCs w:val="20"/>
-          <w:lang w:val="en"/>
-        </w:rPr>
-        <w:t xml:space="preserve">GENERATE </w:t>
+        <w:t xml:space="preserve"> GENERATE </w:t>
       </w:r>
       <w:proofErr w:type="gramStart"/>
       <w:r>
@@ -8198,27 +8148,7 @@
           <w:szCs w:val="20"/>
           <w:lang w:val="en"/>
         </w:rPr>
-        <w:t xml:space="preserve">, </w:t>
-      </w:r>
-      <w:r>
-        <w:rPr>
-          <w:rFonts w:cs="Calibri"/>
-          <w:color w:val="7030A0"/>
-          <w:sz w:val="20"/>
-          <w:szCs w:val="20"/>
-          <w:lang w:val="en"/>
-        </w:rPr>
-        <w:t>population</w:t>
-      </w:r>
-      <w:r>
-        <w:rPr>
-          <w:rFonts w:cs="Calibri"/>
-          <w:color w:val="7030A0"/>
-          <w:sz w:val="20"/>
-          <w:szCs w:val="20"/>
-          <w:lang w:val="en"/>
-        </w:rPr>
-        <w:t>;</w:t>
+        <w:t>, population;</w:t>
       </w:r>
     </w:p>
     <w:p>
@@ -8303,17 +8233,7 @@
           <w:szCs w:val="20"/>
           <w:lang w:val="en"/>
         </w:rPr>
-        <w:t>Vaccine</w:t>
-      </w:r>
-      <w:r>
-        <w:rPr>
-          <w:rFonts w:cs="Calibri"/>
-          <w:color w:val="7030A0"/>
-          <w:sz w:val="20"/>
-          <w:szCs w:val="20"/>
-          <w:lang w:val="en"/>
-        </w:rPr>
-        <w:t>_count_continent</w:t>
+        <w:t>Vaccine_count_continent</w:t>
       </w:r>
       <w:r>
         <w:rPr>
@@ -9022,27 +8942,7 @@
           <w:szCs w:val="20"/>
           <w:lang w:val="en"/>
         </w:rPr>
-        <w:t xml:space="preserve"> = Join </w:t>
-      </w:r>
-      <w:r>
-        <w:rPr>
-          <w:rFonts w:cs="Calibri"/>
-          <w:color w:val="7030A0"/>
-          <w:sz w:val="20"/>
-          <w:szCs w:val="20"/>
-          <w:lang w:val="en"/>
-        </w:rPr>
-        <w:t>Cases</w:t>
-      </w:r>
-      <w:r>
-        <w:rPr>
-          <w:rFonts w:cs="Calibri"/>
-          <w:color w:val="7030A0"/>
-          <w:sz w:val="20"/>
-          <w:szCs w:val="20"/>
-          <w:lang w:val="en"/>
-        </w:rPr>
-        <w:t xml:space="preserve"> by (date, </w:t>
+        <w:t xml:space="preserve"> = Join Cases by (date, </w:t>
       </w:r>
       <w:proofErr w:type="gramStart"/>
       <w:r>
@@ -9084,27 +8984,7 @@
           <w:szCs w:val="20"/>
           <w:lang w:val="en"/>
         </w:rPr>
-        <w:t xml:space="preserve">, </w:t>
-      </w:r>
-      <w:r>
-        <w:rPr>
-          <w:rFonts w:cs="Calibri"/>
-          <w:color w:val="7030A0"/>
-          <w:sz w:val="20"/>
-          <w:szCs w:val="20"/>
-          <w:lang w:val="en"/>
-        </w:rPr>
-        <w:t>Vaccines</w:t>
-      </w:r>
-      <w:r>
-        <w:rPr>
-          <w:rFonts w:cs="Calibri"/>
-          <w:color w:val="7030A0"/>
-          <w:sz w:val="20"/>
-          <w:szCs w:val="20"/>
-          <w:lang w:val="en"/>
-        </w:rPr>
-        <w:t xml:space="preserve"> by (date, continent);</w:t>
+        <w:t>, Vaccines by (date, continent);</w:t>
       </w:r>
     </w:p>
     <w:p>
@@ -9180,17 +9060,7 @@
           <w:szCs w:val="20"/>
           <w:lang w:val="en"/>
         </w:rPr>
-        <w:t xml:space="preserve"> </w:t>
-      </w:r>
-      <w:r>
-        <w:rPr>
-          <w:rFonts w:cs="Calibri"/>
-          <w:color w:val="7030A0"/>
-          <w:sz w:val="20"/>
-          <w:szCs w:val="20"/>
-          <w:lang w:val="en"/>
-        </w:rPr>
-        <w:t xml:space="preserve">GENERATE </w:t>
+        <w:t xml:space="preserve"> GENERATE </w:t>
       </w:r>
       <w:proofErr w:type="gramStart"/>
       <w:r>
@@ -9662,6 +9532,1895 @@
         </w:rPr>
         <w:t>_OUTPUT_HEADER');</w:t>
       </w:r>
+    </w:p>
+    <w:p>
+      <w:pPr>
+        <w:autoSpaceDE w:val="0"/>
+        <w:autoSpaceDN w:val="0"/>
+        <w:adjustRightInd w:val="0"/>
+        <w:spacing w:after="200" w:line="276" w:lineRule="auto"/>
+        <w:rPr>
+          <w:rFonts w:cs="Calibri"/>
+          <w:color w:val="7030A0"/>
+          <w:sz w:val="20"/>
+          <w:szCs w:val="20"/>
+          <w:lang w:val="en"/>
+        </w:rPr>
+      </w:pPr>
+    </w:p>
+    <w:p>
+      <w:pPr>
+        <w:rPr>
+          <w:rFonts w:cs="Calibri"/>
+          <w:sz w:val="36"/>
+          <w:szCs w:val="36"/>
+          <w:u w:val="single"/>
+          <w:lang w:val="en-US"/>
+        </w:rPr>
+      </w:pPr>
+      <w:r>
+        <w:rPr>
+          <w:rFonts w:cs="Calibri"/>
+          <w:sz w:val="36"/>
+          <w:szCs w:val="36"/>
+          <w:u w:val="single"/>
+          <w:lang w:val="en-US"/>
+        </w:rPr>
+        <w:br w:type="page"/>
+      </w:r>
+    </w:p>
+    <w:p>
+      <w:pPr>
+        <w:widowControl w:val="0"/>
+        <w:autoSpaceDE w:val="0"/>
+        <w:autoSpaceDN w:val="0"/>
+        <w:adjustRightInd w:val="0"/>
+        <w:spacing w:after="200" w:line="276" w:lineRule="auto"/>
+        <w:rPr>
+          <w:rFonts w:cs="Calibri"/>
+          <w:sz w:val="36"/>
+          <w:szCs w:val="36"/>
+          <w:u w:val="single"/>
+          <w:lang w:val="en-US"/>
+        </w:rPr>
+      </w:pPr>
+      <w:r>
+        <w:rPr>
+          <w:rFonts w:cs="Calibri"/>
+          <w:sz w:val="36"/>
+          <w:szCs w:val="36"/>
+          <w:u w:val="single"/>
+          <w:lang w:val="en-US"/>
+        </w:rPr>
+        <w:lastRenderedPageBreak/>
+        <w:t>Separate into csv by continent</w:t>
+      </w:r>
+    </w:p>
+    <w:p>
+      <w:pPr>
+        <w:pStyle w:val="HTMLPreformatted"/>
+        <w:rPr>
+          <w:rFonts w:cs="Calibri"/>
+          <w:color w:val="7030A0"/>
+          <w:lang w:val="en"/>
+        </w:rPr>
+      </w:pPr>
+      <w:proofErr w:type="spellStart"/>
+      <w:r>
+        <w:rPr>
+          <w:rFonts w:cs="Calibri"/>
+          <w:color w:val="7030A0"/>
+          <w:lang w:val="en"/>
+        </w:rPr>
+        <w:t>All_continents</w:t>
+      </w:r>
+      <w:proofErr w:type="spellEnd"/>
+      <w:r>
+        <w:rPr>
+          <w:rFonts w:cs="Calibri"/>
+          <w:color w:val="7030A0"/>
+          <w:lang w:val="en"/>
+        </w:rPr>
+        <w:t xml:space="preserve"> = LOAD </w:t>
+      </w:r>
+      <w:r>
+        <w:rPr>
+          <w:rFonts w:cs="Calibri"/>
+          <w:color w:val="7030A0"/>
+          <w:lang w:val="en"/>
+        </w:rPr>
+        <w:t>'CA675-Assignment-2/csv/Cases_vaccines_by_date_continent1</w:t>
+      </w:r>
+      <w:proofErr w:type="gramStart"/>
+      <w:r>
+        <w:rPr>
+          <w:rFonts w:cs="Calibri"/>
+          <w:color w:val="7030A0"/>
+          <w:lang w:val="en"/>
+        </w:rPr>
+        <w:t xml:space="preserve">' </w:t>
+      </w:r>
+      <w:r>
+        <w:rPr>
+          <w:rFonts w:cs="Calibri"/>
+          <w:color w:val="7030A0"/>
+          <w:lang w:val="en"/>
+        </w:rPr>
+        <w:t xml:space="preserve"> USING</w:t>
+      </w:r>
+      <w:proofErr w:type="gramEnd"/>
+      <w:r>
+        <w:rPr>
+          <w:rFonts w:cs="Calibri"/>
+          <w:color w:val="7030A0"/>
+          <w:lang w:val="en"/>
+        </w:rPr>
+        <w:t xml:space="preserve"> </w:t>
+      </w:r>
+      <w:proofErr w:type="spellStart"/>
+      <w:r>
+        <w:rPr>
+          <w:rFonts w:cs="Calibri"/>
+          <w:color w:val="7030A0"/>
+          <w:lang w:val="en"/>
+        </w:rPr>
+        <w:t>org.apache.pig.piggybank.storage.CSVExcelStorage</w:t>
+      </w:r>
+      <w:proofErr w:type="spellEnd"/>
+      <w:r>
+        <w:rPr>
+          <w:rFonts w:cs="Calibri"/>
+          <w:color w:val="7030A0"/>
+          <w:lang w:val="en"/>
+        </w:rPr>
+        <w:t>(',', 'NO_MULTILINE', 'WINDOWS', 'SKIP_INPUT_HEADER') AS (</w:t>
+      </w:r>
+      <w:proofErr w:type="spellStart"/>
+      <w:r>
+        <w:rPr>
+          <w:rFonts w:cs="Calibri"/>
+          <w:color w:val="7030A0"/>
+          <w:lang w:val="en"/>
+        </w:rPr>
+        <w:t>continent:chararray</w:t>
+      </w:r>
+      <w:proofErr w:type="spellEnd"/>
+      <w:r>
+        <w:rPr>
+          <w:rFonts w:cs="Calibri"/>
+          <w:color w:val="7030A0"/>
+          <w:lang w:val="en"/>
+        </w:rPr>
+        <w:t xml:space="preserve">, </w:t>
+      </w:r>
+      <w:proofErr w:type="spellStart"/>
+      <w:r>
+        <w:rPr>
+          <w:rFonts w:cs="Calibri"/>
+          <w:color w:val="7030A0"/>
+          <w:lang w:val="en"/>
+        </w:rPr>
+        <w:t>date:DateTime</w:t>
+      </w:r>
+      <w:proofErr w:type="spellEnd"/>
+      <w:r>
+        <w:rPr>
+          <w:rFonts w:cs="Calibri"/>
+          <w:color w:val="7030A0"/>
+          <w:lang w:val="en"/>
+        </w:rPr>
+        <w:t xml:space="preserve">, </w:t>
+      </w:r>
+      <w:proofErr w:type="spellStart"/>
+      <w:r>
+        <w:rPr>
+          <w:rFonts w:cs="Calibri"/>
+          <w:color w:val="7030A0"/>
+          <w:lang w:val="en"/>
+        </w:rPr>
+        <w:t>confirmed_cases:int</w:t>
+      </w:r>
+      <w:proofErr w:type="spellEnd"/>
+      <w:r>
+        <w:rPr>
+          <w:rFonts w:cs="Calibri"/>
+          <w:color w:val="7030A0"/>
+          <w:lang w:val="en"/>
+        </w:rPr>
+        <w:t xml:space="preserve">, </w:t>
+      </w:r>
+      <w:proofErr w:type="spellStart"/>
+      <w:r>
+        <w:rPr>
+          <w:rFonts w:cs="Calibri"/>
+          <w:color w:val="7030A0"/>
+          <w:lang w:val="en"/>
+        </w:rPr>
+        <w:t>deaths:int</w:t>
+      </w:r>
+      <w:proofErr w:type="spellEnd"/>
+      <w:r>
+        <w:rPr>
+          <w:rFonts w:cs="Calibri"/>
+          <w:color w:val="7030A0"/>
+          <w:lang w:val="en"/>
+        </w:rPr>
+        <w:t xml:space="preserve">, </w:t>
+      </w:r>
+      <w:proofErr w:type="spellStart"/>
+      <w:r>
+        <w:rPr>
+          <w:rFonts w:cs="Calibri"/>
+          <w:color w:val="7030A0"/>
+          <w:lang w:val="en"/>
+        </w:rPr>
+        <w:t>recovered:int</w:t>
+      </w:r>
+      <w:proofErr w:type="spellEnd"/>
+      <w:r>
+        <w:rPr>
+          <w:rFonts w:cs="Calibri"/>
+          <w:color w:val="7030A0"/>
+          <w:lang w:val="en"/>
+        </w:rPr>
+        <w:t xml:space="preserve">, </w:t>
+      </w:r>
+      <w:proofErr w:type="spellStart"/>
+      <w:r>
+        <w:rPr>
+          <w:color w:val="7030A0"/>
+        </w:rPr>
+        <w:t>partially_vaccinated</w:t>
+      </w:r>
+      <w:r>
+        <w:rPr>
+          <w:color w:val="7030A0"/>
+        </w:rPr>
+        <w:t>:int</w:t>
+      </w:r>
+      <w:r>
+        <w:rPr>
+          <w:color w:val="7030A0"/>
+        </w:rPr>
+        <w:t>,fully_vaccinated</w:t>
+      </w:r>
+      <w:r>
+        <w:rPr>
+          <w:color w:val="7030A0"/>
+        </w:rPr>
+        <w:t>:int</w:t>
+      </w:r>
+      <w:r>
+        <w:rPr>
+          <w:color w:val="7030A0"/>
+        </w:rPr>
+        <w:t>,population</w:t>
+      </w:r>
+      <w:r>
+        <w:rPr>
+          <w:color w:val="7030A0"/>
+        </w:rPr>
+        <w:t>:int</w:t>
+      </w:r>
+      <w:proofErr w:type="spellEnd"/>
+      <w:r>
+        <w:rPr>
+          <w:rFonts w:cs="Calibri"/>
+          <w:color w:val="7030A0"/>
+          <w:lang w:val="en"/>
+        </w:rPr>
+        <w:t>);</w:t>
+      </w:r>
+    </w:p>
+    <w:p>
+      <w:pPr>
+        <w:pStyle w:val="HTMLPreformatted"/>
+        <w:rPr>
+          <w:rFonts w:cs="Calibri"/>
+          <w:color w:val="7030A0"/>
+          <w:lang w:val="en"/>
+        </w:rPr>
+      </w:pPr>
+    </w:p>
+    <w:p>
+      <w:pPr>
+        <w:pStyle w:val="HTMLPreformatted"/>
+        <w:rPr>
+          <w:rFonts w:cs="Calibri"/>
+          <w:color w:val="7030A0"/>
+          <w:lang w:val="en"/>
+        </w:rPr>
+      </w:pPr>
+    </w:p>
+    <w:p>
+      <w:pPr>
+        <w:pStyle w:val="HTMLPreformatted"/>
+        <w:rPr>
+          <w:rFonts w:cs="Calibri"/>
+          <w:color w:val="7030A0"/>
+          <w:lang w:val="en"/>
+        </w:rPr>
+      </w:pPr>
+      <w:r>
+        <w:rPr>
+          <w:rFonts w:cs="Calibri"/>
+          <w:color w:val="7030A0"/>
+          <w:lang w:val="en"/>
+        </w:rPr>
+        <w:t xml:space="preserve">Asia = FILTER </w:t>
+      </w:r>
+      <w:proofErr w:type="spellStart"/>
+      <w:r>
+        <w:rPr>
+          <w:rFonts w:cs="Calibri"/>
+          <w:color w:val="7030A0"/>
+          <w:lang w:val="en"/>
+        </w:rPr>
+        <w:t>All_continents</w:t>
+      </w:r>
+      <w:proofErr w:type="spellEnd"/>
+      <w:r>
+        <w:rPr>
+          <w:rFonts w:cs="Calibri"/>
+          <w:color w:val="7030A0"/>
+          <w:lang w:val="en"/>
+        </w:rPr>
+        <w:t xml:space="preserve"> </w:t>
+      </w:r>
+      <w:r>
+        <w:rPr>
+          <w:rFonts w:cs="Calibri"/>
+          <w:color w:val="7030A0"/>
+          <w:lang w:val="en"/>
+        </w:rPr>
+        <w:t xml:space="preserve">BY continent == </w:t>
+      </w:r>
+      <w:r>
+        <w:rPr>
+          <w:rFonts w:cs="Calibri"/>
+          <w:color w:val="7030A0"/>
+          <w:lang w:val="en"/>
+        </w:rPr>
+        <w:t>'</w:t>
+      </w:r>
+      <w:r>
+        <w:rPr>
+          <w:rFonts w:cs="Calibri"/>
+          <w:color w:val="7030A0"/>
+          <w:lang w:val="en"/>
+        </w:rPr>
+        <w:t>Asia</w:t>
+      </w:r>
+      <w:r>
+        <w:rPr>
+          <w:rFonts w:cs="Calibri"/>
+          <w:color w:val="7030A0"/>
+          <w:lang w:val="en"/>
+        </w:rPr>
+        <w:t>'</w:t>
+      </w:r>
+      <w:r>
+        <w:rPr>
+          <w:rFonts w:cs="Calibri"/>
+          <w:color w:val="7030A0"/>
+          <w:lang w:val="en"/>
+        </w:rPr>
+        <w:t>;</w:t>
+      </w:r>
+    </w:p>
+    <w:p>
+      <w:pPr>
+        <w:pStyle w:val="HTMLPreformatted"/>
+        <w:rPr>
+          <w:rFonts w:cs="Calibri"/>
+          <w:color w:val="7030A0"/>
+          <w:lang w:val="en"/>
+        </w:rPr>
+      </w:pPr>
+      <w:r>
+        <w:rPr>
+          <w:rFonts w:cs="Calibri"/>
+          <w:color w:val="7030A0"/>
+          <w:lang w:val="en"/>
+        </w:rPr>
+        <w:t>Oceania</w:t>
+      </w:r>
+      <w:r>
+        <w:rPr>
+          <w:rFonts w:cs="Calibri"/>
+          <w:color w:val="7030A0"/>
+          <w:lang w:val="en"/>
+        </w:rPr>
+        <w:t xml:space="preserve"> = FILTER </w:t>
+      </w:r>
+      <w:proofErr w:type="spellStart"/>
+      <w:r>
+        <w:rPr>
+          <w:rFonts w:cs="Calibri"/>
+          <w:color w:val="7030A0"/>
+          <w:lang w:val="en"/>
+        </w:rPr>
+        <w:t>All_continents</w:t>
+      </w:r>
+      <w:proofErr w:type="spellEnd"/>
+      <w:r>
+        <w:rPr>
+          <w:rFonts w:cs="Calibri"/>
+          <w:color w:val="7030A0"/>
+          <w:lang w:val="en"/>
+        </w:rPr>
+        <w:t xml:space="preserve"> </w:t>
+      </w:r>
+      <w:r>
+        <w:rPr>
+          <w:rFonts w:cs="Calibri"/>
+          <w:color w:val="7030A0"/>
+          <w:lang w:val="en"/>
+        </w:rPr>
+        <w:t>BY continent ==</w:t>
+      </w:r>
+      <w:r>
+        <w:rPr>
+          <w:rFonts w:cs="Calibri"/>
+          <w:color w:val="7030A0"/>
+          <w:lang w:val="en"/>
+        </w:rPr>
+        <w:t xml:space="preserve"> </w:t>
+      </w:r>
+      <w:r>
+        <w:rPr>
+          <w:rFonts w:cs="Calibri"/>
+          <w:color w:val="7030A0"/>
+          <w:lang w:val="en"/>
+        </w:rPr>
+        <w:t>'</w:t>
+      </w:r>
+      <w:r>
+        <w:rPr>
+          <w:rFonts w:cs="Calibri"/>
+          <w:color w:val="7030A0"/>
+          <w:lang w:val="en"/>
+        </w:rPr>
+        <w:t>Oceania</w:t>
+      </w:r>
+      <w:r>
+        <w:rPr>
+          <w:rFonts w:cs="Calibri"/>
+          <w:color w:val="7030A0"/>
+          <w:lang w:val="en"/>
+        </w:rPr>
+        <w:t>'</w:t>
+      </w:r>
+      <w:r>
+        <w:rPr>
+          <w:rFonts w:cs="Calibri"/>
+          <w:color w:val="7030A0"/>
+          <w:lang w:val="en"/>
+        </w:rPr>
+        <w:t>;</w:t>
+      </w:r>
+    </w:p>
+    <w:p>
+      <w:pPr>
+        <w:pStyle w:val="HTMLPreformatted"/>
+        <w:rPr>
+          <w:rFonts w:cs="Calibri"/>
+          <w:color w:val="7030A0"/>
+          <w:lang w:val="en"/>
+        </w:rPr>
+      </w:pPr>
+      <w:proofErr w:type="spellStart"/>
+      <w:r>
+        <w:rPr>
+          <w:rFonts w:cs="Calibri"/>
+          <w:color w:val="7030A0"/>
+          <w:lang w:val="en"/>
+        </w:rPr>
+        <w:t>North_America</w:t>
+      </w:r>
+      <w:proofErr w:type="spellEnd"/>
+      <w:r>
+        <w:rPr>
+          <w:rFonts w:cs="Calibri"/>
+          <w:color w:val="7030A0"/>
+          <w:lang w:val="en"/>
+        </w:rPr>
+        <w:t xml:space="preserve"> = FILTER </w:t>
+      </w:r>
+      <w:proofErr w:type="spellStart"/>
+      <w:r>
+        <w:rPr>
+          <w:rFonts w:cs="Calibri"/>
+          <w:color w:val="7030A0"/>
+          <w:lang w:val="en"/>
+        </w:rPr>
+        <w:t>All_continents</w:t>
+      </w:r>
+      <w:proofErr w:type="spellEnd"/>
+      <w:r>
+        <w:rPr>
+          <w:rFonts w:cs="Calibri"/>
+          <w:color w:val="7030A0"/>
+          <w:lang w:val="en"/>
+        </w:rPr>
+        <w:t xml:space="preserve"> </w:t>
+      </w:r>
+      <w:r>
+        <w:rPr>
+          <w:rFonts w:cs="Calibri"/>
+          <w:color w:val="7030A0"/>
+          <w:lang w:val="en"/>
+        </w:rPr>
+        <w:t>BY continent ==</w:t>
+      </w:r>
+      <w:r>
+        <w:rPr>
+          <w:rFonts w:cs="Calibri"/>
+          <w:color w:val="7030A0"/>
+          <w:lang w:val="en"/>
+        </w:rPr>
+        <w:t xml:space="preserve"> </w:t>
+      </w:r>
+      <w:r>
+        <w:rPr>
+          <w:rFonts w:cs="Calibri"/>
+          <w:color w:val="7030A0"/>
+          <w:lang w:val="en"/>
+        </w:rPr>
+        <w:t>'</w:t>
+      </w:r>
+      <w:r>
+        <w:rPr>
+          <w:rFonts w:cs="Calibri"/>
+          <w:color w:val="7030A0"/>
+          <w:lang w:val="en"/>
+        </w:rPr>
+        <w:t>North America</w:t>
+      </w:r>
+      <w:r>
+        <w:rPr>
+          <w:rFonts w:cs="Calibri"/>
+          <w:color w:val="7030A0"/>
+          <w:lang w:val="en"/>
+        </w:rPr>
+        <w:t>'</w:t>
+      </w:r>
+      <w:r>
+        <w:rPr>
+          <w:rFonts w:cs="Calibri"/>
+          <w:color w:val="7030A0"/>
+          <w:lang w:val="en"/>
+        </w:rPr>
+        <w:t>;</w:t>
+      </w:r>
+    </w:p>
+    <w:p>
+      <w:pPr>
+        <w:pStyle w:val="HTMLPreformatted"/>
+        <w:rPr>
+          <w:rFonts w:cs="Calibri"/>
+          <w:color w:val="7030A0"/>
+          <w:lang w:val="en"/>
+        </w:rPr>
+      </w:pPr>
+      <w:proofErr w:type="spellStart"/>
+      <w:r>
+        <w:rPr>
+          <w:rFonts w:cs="Calibri"/>
+          <w:color w:val="7030A0"/>
+          <w:lang w:val="en"/>
+        </w:rPr>
+        <w:t>South_America</w:t>
+      </w:r>
+      <w:proofErr w:type="spellEnd"/>
+      <w:r>
+        <w:rPr>
+          <w:rFonts w:cs="Calibri"/>
+          <w:color w:val="7030A0"/>
+          <w:lang w:val="en"/>
+        </w:rPr>
+        <w:t xml:space="preserve"> = FILTER </w:t>
+      </w:r>
+      <w:proofErr w:type="spellStart"/>
+      <w:r>
+        <w:rPr>
+          <w:rFonts w:cs="Calibri"/>
+          <w:color w:val="7030A0"/>
+          <w:lang w:val="en"/>
+        </w:rPr>
+        <w:t>All_continents</w:t>
+      </w:r>
+      <w:proofErr w:type="spellEnd"/>
+      <w:r>
+        <w:rPr>
+          <w:rFonts w:cs="Calibri"/>
+          <w:color w:val="7030A0"/>
+          <w:lang w:val="en"/>
+        </w:rPr>
+        <w:t xml:space="preserve"> </w:t>
+      </w:r>
+      <w:r>
+        <w:rPr>
+          <w:rFonts w:cs="Calibri"/>
+          <w:color w:val="7030A0"/>
+          <w:lang w:val="en"/>
+        </w:rPr>
+        <w:t>BY continent ==</w:t>
+      </w:r>
+      <w:r>
+        <w:rPr>
+          <w:rFonts w:cs="Calibri"/>
+          <w:color w:val="7030A0"/>
+          <w:lang w:val="en"/>
+        </w:rPr>
+        <w:t xml:space="preserve"> </w:t>
+      </w:r>
+      <w:r>
+        <w:rPr>
+          <w:rFonts w:cs="Calibri"/>
+          <w:color w:val="7030A0"/>
+          <w:lang w:val="en"/>
+        </w:rPr>
+        <w:t>'</w:t>
+      </w:r>
+      <w:r>
+        <w:rPr>
+          <w:rFonts w:cs="Calibri"/>
+          <w:color w:val="7030A0"/>
+          <w:lang w:val="en"/>
+        </w:rPr>
+        <w:t>South America</w:t>
+      </w:r>
+      <w:r>
+        <w:rPr>
+          <w:rFonts w:cs="Calibri"/>
+          <w:color w:val="7030A0"/>
+          <w:lang w:val="en"/>
+        </w:rPr>
+        <w:t>'</w:t>
+      </w:r>
+      <w:r>
+        <w:rPr>
+          <w:rFonts w:cs="Calibri"/>
+          <w:color w:val="7030A0"/>
+          <w:lang w:val="en"/>
+        </w:rPr>
+        <w:t>;</w:t>
+      </w:r>
+    </w:p>
+    <w:p>
+      <w:pPr>
+        <w:pStyle w:val="HTMLPreformatted"/>
+        <w:rPr>
+          <w:rFonts w:cs="Calibri"/>
+          <w:color w:val="7030A0"/>
+          <w:lang w:val="en"/>
+        </w:rPr>
+      </w:pPr>
+      <w:r>
+        <w:rPr>
+          <w:rFonts w:cs="Calibri"/>
+          <w:color w:val="7030A0"/>
+          <w:lang w:val="en"/>
+        </w:rPr>
+        <w:t>Africa</w:t>
+      </w:r>
+      <w:r>
+        <w:rPr>
+          <w:rFonts w:cs="Calibri"/>
+          <w:color w:val="7030A0"/>
+          <w:lang w:val="en"/>
+        </w:rPr>
+        <w:t xml:space="preserve"> = FILTER </w:t>
+      </w:r>
+      <w:proofErr w:type="spellStart"/>
+      <w:r>
+        <w:rPr>
+          <w:rFonts w:cs="Calibri"/>
+          <w:color w:val="7030A0"/>
+          <w:lang w:val="en"/>
+        </w:rPr>
+        <w:t>All_continents</w:t>
+      </w:r>
+      <w:proofErr w:type="spellEnd"/>
+      <w:r>
+        <w:rPr>
+          <w:rFonts w:cs="Calibri"/>
+          <w:color w:val="7030A0"/>
+          <w:lang w:val="en"/>
+        </w:rPr>
+        <w:t xml:space="preserve"> </w:t>
+      </w:r>
+      <w:r>
+        <w:rPr>
+          <w:rFonts w:cs="Calibri"/>
+          <w:color w:val="7030A0"/>
+          <w:lang w:val="en"/>
+        </w:rPr>
+        <w:t>BY continent ==</w:t>
+      </w:r>
+      <w:r>
+        <w:rPr>
+          <w:rFonts w:cs="Calibri"/>
+          <w:color w:val="7030A0"/>
+          <w:lang w:val="en"/>
+        </w:rPr>
+        <w:t xml:space="preserve"> </w:t>
+      </w:r>
+      <w:r>
+        <w:rPr>
+          <w:rFonts w:cs="Calibri"/>
+          <w:color w:val="7030A0"/>
+          <w:lang w:val="en"/>
+        </w:rPr>
+        <w:t>'</w:t>
+      </w:r>
+      <w:r>
+        <w:rPr>
+          <w:rFonts w:cs="Calibri"/>
+          <w:color w:val="7030A0"/>
+          <w:lang w:val="en"/>
+        </w:rPr>
+        <w:t>Africa</w:t>
+      </w:r>
+      <w:r>
+        <w:rPr>
+          <w:rFonts w:cs="Calibri"/>
+          <w:color w:val="7030A0"/>
+          <w:lang w:val="en"/>
+        </w:rPr>
+        <w:t>'</w:t>
+      </w:r>
+      <w:r>
+        <w:rPr>
+          <w:rFonts w:cs="Calibri"/>
+          <w:color w:val="7030A0"/>
+          <w:lang w:val="en"/>
+        </w:rPr>
+        <w:t>;</w:t>
+      </w:r>
+    </w:p>
+    <w:p>
+      <w:pPr>
+        <w:pStyle w:val="HTMLPreformatted"/>
+        <w:rPr>
+          <w:rFonts w:cs="Calibri"/>
+          <w:color w:val="7030A0"/>
+          <w:lang w:val="en"/>
+        </w:rPr>
+      </w:pPr>
+      <w:r>
+        <w:rPr>
+          <w:rFonts w:cs="Calibri"/>
+          <w:color w:val="7030A0"/>
+          <w:lang w:val="en"/>
+        </w:rPr>
+        <w:t>Europe</w:t>
+      </w:r>
+      <w:r>
+        <w:rPr>
+          <w:rFonts w:cs="Calibri"/>
+          <w:color w:val="7030A0"/>
+          <w:lang w:val="en"/>
+        </w:rPr>
+        <w:t xml:space="preserve"> = FILTER </w:t>
+      </w:r>
+      <w:proofErr w:type="spellStart"/>
+      <w:r>
+        <w:rPr>
+          <w:rFonts w:cs="Calibri"/>
+          <w:color w:val="7030A0"/>
+          <w:lang w:val="en"/>
+        </w:rPr>
+        <w:t>All_continents</w:t>
+      </w:r>
+      <w:proofErr w:type="spellEnd"/>
+      <w:r>
+        <w:rPr>
+          <w:rFonts w:cs="Calibri"/>
+          <w:color w:val="7030A0"/>
+          <w:lang w:val="en"/>
+        </w:rPr>
+        <w:t xml:space="preserve"> </w:t>
+      </w:r>
+      <w:r>
+        <w:rPr>
+          <w:rFonts w:cs="Calibri"/>
+          <w:color w:val="7030A0"/>
+          <w:lang w:val="en"/>
+        </w:rPr>
+        <w:t>BY continent ==</w:t>
+      </w:r>
+      <w:r>
+        <w:rPr>
+          <w:rFonts w:cs="Calibri"/>
+          <w:color w:val="7030A0"/>
+          <w:lang w:val="en"/>
+        </w:rPr>
+        <w:t xml:space="preserve"> </w:t>
+      </w:r>
+      <w:r>
+        <w:rPr>
+          <w:rFonts w:cs="Calibri"/>
+          <w:color w:val="7030A0"/>
+          <w:lang w:val="en"/>
+        </w:rPr>
+        <w:t>'</w:t>
+      </w:r>
+      <w:r>
+        <w:rPr>
+          <w:rFonts w:cs="Calibri"/>
+          <w:color w:val="7030A0"/>
+          <w:lang w:val="en"/>
+        </w:rPr>
+        <w:t>Europe</w:t>
+      </w:r>
+      <w:r>
+        <w:rPr>
+          <w:rFonts w:cs="Calibri"/>
+          <w:color w:val="7030A0"/>
+          <w:lang w:val="en"/>
+        </w:rPr>
+        <w:t>'</w:t>
+      </w:r>
+      <w:r>
+        <w:rPr>
+          <w:rFonts w:cs="Calibri"/>
+          <w:color w:val="7030A0"/>
+          <w:lang w:val="en"/>
+        </w:rPr>
+        <w:t>;</w:t>
+      </w:r>
+    </w:p>
+    <w:p>
+      <w:pPr>
+        <w:pStyle w:val="HTMLPreformatted"/>
+        <w:rPr>
+          <w:rFonts w:cs="Calibri"/>
+          <w:color w:val="7030A0"/>
+          <w:lang w:val="en"/>
+        </w:rPr>
+      </w:pPr>
+    </w:p>
+    <w:p>
+      <w:pPr>
+        <w:pStyle w:val="HTMLPreformatted"/>
+        <w:rPr>
+          <w:rFonts w:cs="Calibri"/>
+          <w:color w:val="7030A0"/>
+          <w:lang w:val="en"/>
+        </w:rPr>
+      </w:pPr>
+    </w:p>
+    <w:p>
+      <w:pPr>
+        <w:autoSpaceDE w:val="0"/>
+        <w:autoSpaceDN w:val="0"/>
+        <w:adjustRightInd w:val="0"/>
+        <w:spacing w:after="200" w:line="276" w:lineRule="auto"/>
+        <w:rPr>
+          <w:rFonts w:cs="Calibri"/>
+          <w:color w:val="7030A0"/>
+          <w:sz w:val="20"/>
+          <w:szCs w:val="20"/>
+          <w:lang w:val="en"/>
+        </w:rPr>
+      </w:pPr>
+      <w:r>
+        <w:rPr>
+          <w:rFonts w:cs="Calibri"/>
+          <w:color w:val="7030A0"/>
+          <w:sz w:val="20"/>
+          <w:szCs w:val="20"/>
+          <w:lang w:val="en"/>
+        </w:rPr>
+        <w:t xml:space="preserve">Store </w:t>
+      </w:r>
+      <w:proofErr w:type="gramStart"/>
+      <w:r>
+        <w:rPr>
+          <w:rFonts w:cs="Calibri"/>
+          <w:color w:val="7030A0"/>
+          <w:sz w:val="20"/>
+          <w:szCs w:val="20"/>
+          <w:lang w:val="en"/>
+        </w:rPr>
+        <w:t>Asia</w:t>
+      </w:r>
+      <w:r>
+        <w:rPr>
+          <w:rFonts w:cs="Calibri"/>
+          <w:color w:val="7030A0"/>
+          <w:sz w:val="20"/>
+          <w:szCs w:val="20"/>
+          <w:lang w:val="en"/>
+        </w:rPr>
+        <w:t xml:space="preserve"> </w:t>
+      </w:r>
+      <w:r>
+        <w:rPr>
+          <w:color w:val="7030A0"/>
+          <w:sz w:val="20"/>
+          <w:szCs w:val="20"/>
+          <w:lang w:val="en-US"/>
+        </w:rPr>
+        <w:t xml:space="preserve"> </w:t>
+      </w:r>
+      <w:r>
+        <w:rPr>
+          <w:rFonts w:cs="Calibri"/>
+          <w:color w:val="7030A0"/>
+          <w:sz w:val="20"/>
+          <w:szCs w:val="20"/>
+          <w:lang w:val="en"/>
+        </w:rPr>
+        <w:t>INTO</w:t>
+      </w:r>
+      <w:proofErr w:type="gramEnd"/>
+      <w:r>
+        <w:rPr>
+          <w:rFonts w:cs="Calibri"/>
+          <w:color w:val="7030A0"/>
+          <w:sz w:val="20"/>
+          <w:szCs w:val="20"/>
+          <w:lang w:val="en"/>
+        </w:rPr>
+        <w:t xml:space="preserve"> 'CA675-Assignment-</w:t>
+      </w:r>
+      <w:r>
+        <w:rPr>
+          <w:rFonts w:cs="Calibri"/>
+          <w:color w:val="7030A0"/>
+          <w:sz w:val="20"/>
+          <w:szCs w:val="20"/>
+          <w:lang w:val="en"/>
+        </w:rPr>
+        <w:t>2</w:t>
+      </w:r>
+      <w:r>
+        <w:rPr>
+          <w:rFonts w:cs="Calibri"/>
+          <w:color w:val="7030A0"/>
+          <w:sz w:val="20"/>
+          <w:szCs w:val="20"/>
+          <w:lang w:val="en"/>
+        </w:rPr>
+        <w:t>/csv/</w:t>
+      </w:r>
+      <w:r>
+        <w:rPr>
+          <w:rFonts w:cs="Calibri"/>
+          <w:color w:val="7030A0"/>
+          <w:sz w:val="20"/>
+          <w:szCs w:val="20"/>
+          <w:lang w:val="en"/>
+        </w:rPr>
+        <w:t>Asia</w:t>
+      </w:r>
+      <w:r>
+        <w:rPr>
+          <w:rFonts w:cs="Calibri"/>
+          <w:color w:val="7030A0"/>
+          <w:sz w:val="20"/>
+          <w:szCs w:val="20"/>
+          <w:lang w:val="en"/>
+        </w:rPr>
+        <w:t xml:space="preserve">' USING </w:t>
+      </w:r>
+      <w:proofErr w:type="spellStart"/>
+      <w:r>
+        <w:rPr>
+          <w:rFonts w:cs="Calibri"/>
+          <w:color w:val="7030A0"/>
+          <w:sz w:val="20"/>
+          <w:szCs w:val="20"/>
+          <w:lang w:val="en"/>
+        </w:rPr>
+        <w:t>org.apache.pig.piggybank.storage.CSVExcelStorage</w:t>
+      </w:r>
+      <w:proofErr w:type="spellEnd"/>
+      <w:r>
+        <w:rPr>
+          <w:rFonts w:cs="Calibri"/>
+          <w:color w:val="7030A0"/>
+          <w:sz w:val="20"/>
+          <w:szCs w:val="20"/>
+          <w:lang w:val="en"/>
+        </w:rPr>
+        <w:t>(',' ,'NO_MULTILINE' ,'UNIX', '</w:t>
+      </w:r>
+      <w:r>
+        <w:rPr>
+          <w:rFonts w:cs="Calibri"/>
+          <w:color w:val="7030A0"/>
+          <w:sz w:val="20"/>
+          <w:szCs w:val="20"/>
+          <w:lang w:val="en"/>
+        </w:rPr>
+        <w:t>WRITE</w:t>
+      </w:r>
+      <w:r>
+        <w:rPr>
+          <w:rFonts w:cs="Calibri"/>
+          <w:color w:val="7030A0"/>
+          <w:sz w:val="20"/>
+          <w:szCs w:val="20"/>
+          <w:lang w:val="en"/>
+        </w:rPr>
+        <w:t>_OUTPUT_HEADER');</w:t>
+      </w:r>
+    </w:p>
+    <w:p>
+      <w:pPr>
+        <w:autoSpaceDE w:val="0"/>
+        <w:autoSpaceDN w:val="0"/>
+        <w:adjustRightInd w:val="0"/>
+        <w:spacing w:after="200" w:line="276" w:lineRule="auto"/>
+        <w:rPr>
+          <w:rFonts w:cs="Calibri"/>
+          <w:color w:val="7030A0"/>
+          <w:sz w:val="20"/>
+          <w:szCs w:val="20"/>
+          <w:lang w:val="en"/>
+        </w:rPr>
+      </w:pPr>
+      <w:r>
+        <w:rPr>
+          <w:rFonts w:cs="Calibri"/>
+          <w:color w:val="7030A0"/>
+          <w:sz w:val="20"/>
+          <w:szCs w:val="20"/>
+          <w:lang w:val="en"/>
+        </w:rPr>
+        <w:t xml:space="preserve">Store </w:t>
+      </w:r>
+      <w:proofErr w:type="spellStart"/>
+      <w:r>
+        <w:rPr>
+          <w:rFonts w:cs="Calibri"/>
+          <w:color w:val="7030A0"/>
+          <w:sz w:val="20"/>
+          <w:szCs w:val="20"/>
+          <w:lang w:val="en"/>
+        </w:rPr>
+        <w:t>North_</w:t>
+      </w:r>
+      <w:proofErr w:type="gramStart"/>
+      <w:r>
+        <w:rPr>
+          <w:rFonts w:cs="Calibri"/>
+          <w:color w:val="7030A0"/>
+          <w:sz w:val="20"/>
+          <w:szCs w:val="20"/>
+          <w:lang w:val="en"/>
+        </w:rPr>
+        <w:t>America</w:t>
+      </w:r>
+      <w:proofErr w:type="spellEnd"/>
+      <w:r>
+        <w:rPr>
+          <w:rFonts w:cs="Calibri"/>
+          <w:color w:val="7030A0"/>
+          <w:sz w:val="20"/>
+          <w:szCs w:val="20"/>
+          <w:lang w:val="en"/>
+        </w:rPr>
+        <w:t xml:space="preserve"> </w:t>
+      </w:r>
+      <w:r>
+        <w:rPr>
+          <w:color w:val="7030A0"/>
+          <w:sz w:val="20"/>
+          <w:szCs w:val="20"/>
+          <w:lang w:val="en-US"/>
+        </w:rPr>
+        <w:t xml:space="preserve"> </w:t>
+      </w:r>
+      <w:r>
+        <w:rPr>
+          <w:rFonts w:cs="Calibri"/>
+          <w:color w:val="7030A0"/>
+          <w:sz w:val="20"/>
+          <w:szCs w:val="20"/>
+          <w:lang w:val="en"/>
+        </w:rPr>
+        <w:t>INTO</w:t>
+      </w:r>
+      <w:proofErr w:type="gramEnd"/>
+      <w:r>
+        <w:rPr>
+          <w:rFonts w:cs="Calibri"/>
+          <w:color w:val="7030A0"/>
+          <w:sz w:val="20"/>
+          <w:szCs w:val="20"/>
+          <w:lang w:val="en"/>
+        </w:rPr>
+        <w:t xml:space="preserve"> 'CA675-Assignment-</w:t>
+      </w:r>
+      <w:r>
+        <w:rPr>
+          <w:rFonts w:cs="Calibri"/>
+          <w:color w:val="7030A0"/>
+          <w:sz w:val="20"/>
+          <w:szCs w:val="20"/>
+          <w:lang w:val="en"/>
+        </w:rPr>
+        <w:t>2</w:t>
+      </w:r>
+      <w:r>
+        <w:rPr>
+          <w:rFonts w:cs="Calibri"/>
+          <w:color w:val="7030A0"/>
+          <w:sz w:val="20"/>
+          <w:szCs w:val="20"/>
+          <w:lang w:val="en"/>
+        </w:rPr>
+        <w:t>/csv/</w:t>
+      </w:r>
+      <w:proofErr w:type="spellStart"/>
+      <w:r>
+        <w:rPr>
+          <w:rFonts w:cs="Calibri"/>
+          <w:color w:val="7030A0"/>
+          <w:sz w:val="20"/>
+          <w:szCs w:val="20"/>
+          <w:lang w:val="en"/>
+        </w:rPr>
+        <w:t>North_America</w:t>
+      </w:r>
+      <w:proofErr w:type="spellEnd"/>
+      <w:r>
+        <w:rPr>
+          <w:rFonts w:cs="Calibri"/>
+          <w:color w:val="7030A0"/>
+          <w:sz w:val="20"/>
+          <w:szCs w:val="20"/>
+          <w:lang w:val="en"/>
+        </w:rPr>
+        <w:t xml:space="preserve">' USING </w:t>
+      </w:r>
+      <w:proofErr w:type="spellStart"/>
+      <w:r>
+        <w:rPr>
+          <w:rFonts w:cs="Calibri"/>
+          <w:color w:val="7030A0"/>
+          <w:sz w:val="20"/>
+          <w:szCs w:val="20"/>
+          <w:lang w:val="en"/>
+        </w:rPr>
+        <w:t>org.apache.pig.piggybank.storage.CSVExcelStorage</w:t>
+      </w:r>
+      <w:proofErr w:type="spellEnd"/>
+      <w:r>
+        <w:rPr>
+          <w:rFonts w:cs="Calibri"/>
+          <w:color w:val="7030A0"/>
+          <w:sz w:val="20"/>
+          <w:szCs w:val="20"/>
+          <w:lang w:val="en"/>
+        </w:rPr>
+        <w:t>(',' ,'NO_MULTILINE' ,'UNIX', '</w:t>
+      </w:r>
+      <w:r>
+        <w:rPr>
+          <w:rFonts w:cs="Calibri"/>
+          <w:color w:val="7030A0"/>
+          <w:sz w:val="20"/>
+          <w:szCs w:val="20"/>
+          <w:lang w:val="en"/>
+        </w:rPr>
+        <w:t>WRITE</w:t>
+      </w:r>
+      <w:r>
+        <w:rPr>
+          <w:rFonts w:cs="Calibri"/>
+          <w:color w:val="7030A0"/>
+          <w:sz w:val="20"/>
+          <w:szCs w:val="20"/>
+          <w:lang w:val="en"/>
+        </w:rPr>
+        <w:t>_OUTPUT_HEADER');</w:t>
+      </w:r>
+    </w:p>
+    <w:p>
+      <w:pPr>
+        <w:autoSpaceDE w:val="0"/>
+        <w:autoSpaceDN w:val="0"/>
+        <w:adjustRightInd w:val="0"/>
+        <w:spacing w:after="200" w:line="276" w:lineRule="auto"/>
+        <w:rPr>
+          <w:rFonts w:cs="Calibri"/>
+          <w:color w:val="7030A0"/>
+          <w:sz w:val="20"/>
+          <w:szCs w:val="20"/>
+          <w:lang w:val="en"/>
+        </w:rPr>
+      </w:pPr>
+      <w:r>
+        <w:rPr>
+          <w:rFonts w:cs="Calibri"/>
+          <w:color w:val="7030A0"/>
+          <w:sz w:val="20"/>
+          <w:szCs w:val="20"/>
+          <w:lang w:val="en"/>
+        </w:rPr>
+        <w:t xml:space="preserve">Store </w:t>
+      </w:r>
+      <w:proofErr w:type="spellStart"/>
+      <w:r>
+        <w:rPr>
+          <w:rFonts w:cs="Calibri"/>
+          <w:color w:val="7030A0"/>
+          <w:sz w:val="20"/>
+          <w:szCs w:val="20"/>
+          <w:lang w:val="en"/>
+        </w:rPr>
+        <w:t>South_</w:t>
+      </w:r>
+      <w:proofErr w:type="gramStart"/>
+      <w:r>
+        <w:rPr>
+          <w:rFonts w:cs="Calibri"/>
+          <w:color w:val="7030A0"/>
+          <w:sz w:val="20"/>
+          <w:szCs w:val="20"/>
+          <w:lang w:val="en"/>
+        </w:rPr>
+        <w:t>America</w:t>
+      </w:r>
+      <w:proofErr w:type="spellEnd"/>
+      <w:r>
+        <w:rPr>
+          <w:rFonts w:cs="Calibri"/>
+          <w:color w:val="7030A0"/>
+          <w:sz w:val="20"/>
+          <w:szCs w:val="20"/>
+          <w:lang w:val="en"/>
+        </w:rPr>
+        <w:t xml:space="preserve"> </w:t>
+      </w:r>
+      <w:r>
+        <w:rPr>
+          <w:color w:val="7030A0"/>
+          <w:sz w:val="20"/>
+          <w:szCs w:val="20"/>
+          <w:lang w:val="en-US"/>
+        </w:rPr>
+        <w:t xml:space="preserve"> </w:t>
+      </w:r>
+      <w:r>
+        <w:rPr>
+          <w:rFonts w:cs="Calibri"/>
+          <w:color w:val="7030A0"/>
+          <w:sz w:val="20"/>
+          <w:szCs w:val="20"/>
+          <w:lang w:val="en"/>
+        </w:rPr>
+        <w:t>INTO</w:t>
+      </w:r>
+      <w:proofErr w:type="gramEnd"/>
+      <w:r>
+        <w:rPr>
+          <w:rFonts w:cs="Calibri"/>
+          <w:color w:val="7030A0"/>
+          <w:sz w:val="20"/>
+          <w:szCs w:val="20"/>
+          <w:lang w:val="en"/>
+        </w:rPr>
+        <w:t xml:space="preserve"> 'CA675-Assignment-</w:t>
+      </w:r>
+      <w:r>
+        <w:rPr>
+          <w:rFonts w:cs="Calibri"/>
+          <w:color w:val="7030A0"/>
+          <w:sz w:val="20"/>
+          <w:szCs w:val="20"/>
+          <w:lang w:val="en"/>
+        </w:rPr>
+        <w:t>2</w:t>
+      </w:r>
+      <w:r>
+        <w:rPr>
+          <w:rFonts w:cs="Calibri"/>
+          <w:color w:val="7030A0"/>
+          <w:sz w:val="20"/>
+          <w:szCs w:val="20"/>
+          <w:lang w:val="en"/>
+        </w:rPr>
+        <w:t>/csv/</w:t>
+      </w:r>
+      <w:proofErr w:type="spellStart"/>
+      <w:r>
+        <w:rPr>
+          <w:rFonts w:cs="Calibri"/>
+          <w:color w:val="7030A0"/>
+          <w:sz w:val="20"/>
+          <w:szCs w:val="20"/>
+          <w:lang w:val="en"/>
+        </w:rPr>
+        <w:t>South_America</w:t>
+      </w:r>
+      <w:proofErr w:type="spellEnd"/>
+      <w:r>
+        <w:rPr>
+          <w:rFonts w:cs="Calibri"/>
+          <w:color w:val="7030A0"/>
+          <w:sz w:val="20"/>
+          <w:szCs w:val="20"/>
+          <w:lang w:val="en"/>
+        </w:rPr>
+        <w:t xml:space="preserve">' USING </w:t>
+      </w:r>
+      <w:proofErr w:type="spellStart"/>
+      <w:r>
+        <w:rPr>
+          <w:rFonts w:cs="Calibri"/>
+          <w:color w:val="7030A0"/>
+          <w:sz w:val="20"/>
+          <w:szCs w:val="20"/>
+          <w:lang w:val="en"/>
+        </w:rPr>
+        <w:t>org.apache.pig.piggybank.storage.CSVExcelStorage</w:t>
+      </w:r>
+      <w:proofErr w:type="spellEnd"/>
+      <w:r>
+        <w:rPr>
+          <w:rFonts w:cs="Calibri"/>
+          <w:color w:val="7030A0"/>
+          <w:sz w:val="20"/>
+          <w:szCs w:val="20"/>
+          <w:lang w:val="en"/>
+        </w:rPr>
+        <w:t>(',' ,'NO_MULTILINE' ,'UNIX', '</w:t>
+      </w:r>
+      <w:r>
+        <w:rPr>
+          <w:rFonts w:cs="Calibri"/>
+          <w:color w:val="7030A0"/>
+          <w:sz w:val="20"/>
+          <w:szCs w:val="20"/>
+          <w:lang w:val="en"/>
+        </w:rPr>
+        <w:t>WRITE</w:t>
+      </w:r>
+      <w:r>
+        <w:rPr>
+          <w:rFonts w:cs="Calibri"/>
+          <w:color w:val="7030A0"/>
+          <w:sz w:val="20"/>
+          <w:szCs w:val="20"/>
+          <w:lang w:val="en"/>
+        </w:rPr>
+        <w:t>_OUTPUT_HEADER');</w:t>
+      </w:r>
+    </w:p>
+    <w:p>
+      <w:pPr>
+        <w:autoSpaceDE w:val="0"/>
+        <w:autoSpaceDN w:val="0"/>
+        <w:adjustRightInd w:val="0"/>
+        <w:spacing w:after="200" w:line="276" w:lineRule="auto"/>
+        <w:rPr>
+          <w:rFonts w:cs="Calibri"/>
+          <w:color w:val="7030A0"/>
+          <w:sz w:val="20"/>
+          <w:szCs w:val="20"/>
+          <w:lang w:val="en"/>
+        </w:rPr>
+      </w:pPr>
+      <w:r>
+        <w:rPr>
+          <w:rFonts w:cs="Calibri"/>
+          <w:color w:val="7030A0"/>
+          <w:sz w:val="20"/>
+          <w:szCs w:val="20"/>
+          <w:lang w:val="en"/>
+        </w:rPr>
+        <w:t xml:space="preserve">Store </w:t>
+      </w:r>
+      <w:proofErr w:type="gramStart"/>
+      <w:r>
+        <w:rPr>
+          <w:rFonts w:cs="Calibri"/>
+          <w:color w:val="7030A0"/>
+          <w:sz w:val="20"/>
+          <w:szCs w:val="20"/>
+          <w:lang w:val="en"/>
+        </w:rPr>
+        <w:t>Africa</w:t>
+      </w:r>
+      <w:r>
+        <w:rPr>
+          <w:rFonts w:cs="Calibri"/>
+          <w:color w:val="7030A0"/>
+          <w:sz w:val="20"/>
+          <w:szCs w:val="20"/>
+          <w:lang w:val="en"/>
+        </w:rPr>
+        <w:t xml:space="preserve"> </w:t>
+      </w:r>
+      <w:r>
+        <w:rPr>
+          <w:color w:val="7030A0"/>
+          <w:sz w:val="20"/>
+          <w:szCs w:val="20"/>
+          <w:lang w:val="en-US"/>
+        </w:rPr>
+        <w:t xml:space="preserve"> </w:t>
+      </w:r>
+      <w:r>
+        <w:rPr>
+          <w:rFonts w:cs="Calibri"/>
+          <w:color w:val="7030A0"/>
+          <w:sz w:val="20"/>
+          <w:szCs w:val="20"/>
+          <w:lang w:val="en"/>
+        </w:rPr>
+        <w:t>INTO</w:t>
+      </w:r>
+      <w:proofErr w:type="gramEnd"/>
+      <w:r>
+        <w:rPr>
+          <w:rFonts w:cs="Calibri"/>
+          <w:color w:val="7030A0"/>
+          <w:sz w:val="20"/>
+          <w:szCs w:val="20"/>
+          <w:lang w:val="en"/>
+        </w:rPr>
+        <w:t xml:space="preserve"> 'CA675-Assignment-</w:t>
+      </w:r>
+      <w:r>
+        <w:rPr>
+          <w:rFonts w:cs="Calibri"/>
+          <w:color w:val="7030A0"/>
+          <w:sz w:val="20"/>
+          <w:szCs w:val="20"/>
+          <w:lang w:val="en"/>
+        </w:rPr>
+        <w:t>2</w:t>
+      </w:r>
+      <w:r>
+        <w:rPr>
+          <w:rFonts w:cs="Calibri"/>
+          <w:color w:val="7030A0"/>
+          <w:sz w:val="20"/>
+          <w:szCs w:val="20"/>
+          <w:lang w:val="en"/>
+        </w:rPr>
+        <w:t>/csv/</w:t>
+      </w:r>
+      <w:r>
+        <w:rPr>
+          <w:rFonts w:cs="Calibri"/>
+          <w:color w:val="7030A0"/>
+          <w:sz w:val="20"/>
+          <w:szCs w:val="20"/>
+          <w:lang w:val="en"/>
+        </w:rPr>
+        <w:t>Africa</w:t>
+      </w:r>
+      <w:r>
+        <w:rPr>
+          <w:rFonts w:cs="Calibri"/>
+          <w:color w:val="7030A0"/>
+          <w:sz w:val="20"/>
+          <w:szCs w:val="20"/>
+          <w:lang w:val="en"/>
+        </w:rPr>
+        <w:t xml:space="preserve">' USING </w:t>
+      </w:r>
+      <w:proofErr w:type="spellStart"/>
+      <w:r>
+        <w:rPr>
+          <w:rFonts w:cs="Calibri"/>
+          <w:color w:val="7030A0"/>
+          <w:sz w:val="20"/>
+          <w:szCs w:val="20"/>
+          <w:lang w:val="en"/>
+        </w:rPr>
+        <w:t>org.apache.pig.piggybank.storage.CSVExcelStorage</w:t>
+      </w:r>
+      <w:proofErr w:type="spellEnd"/>
+      <w:r>
+        <w:rPr>
+          <w:rFonts w:cs="Calibri"/>
+          <w:color w:val="7030A0"/>
+          <w:sz w:val="20"/>
+          <w:szCs w:val="20"/>
+          <w:lang w:val="en"/>
+        </w:rPr>
+        <w:t>(',' ,'NO_MULTILINE' ,'UNIX', '</w:t>
+      </w:r>
+      <w:r>
+        <w:rPr>
+          <w:rFonts w:cs="Calibri"/>
+          <w:color w:val="7030A0"/>
+          <w:sz w:val="20"/>
+          <w:szCs w:val="20"/>
+          <w:lang w:val="en"/>
+        </w:rPr>
+        <w:t>WRITE</w:t>
+      </w:r>
+      <w:r>
+        <w:rPr>
+          <w:rFonts w:cs="Calibri"/>
+          <w:color w:val="7030A0"/>
+          <w:sz w:val="20"/>
+          <w:szCs w:val="20"/>
+          <w:lang w:val="en"/>
+        </w:rPr>
+        <w:t>_OUTPUT_HEADER');</w:t>
+      </w:r>
+    </w:p>
+    <w:p>
+      <w:pPr>
+        <w:autoSpaceDE w:val="0"/>
+        <w:autoSpaceDN w:val="0"/>
+        <w:adjustRightInd w:val="0"/>
+        <w:spacing w:after="200" w:line="276" w:lineRule="auto"/>
+        <w:rPr>
+          <w:rFonts w:cs="Calibri"/>
+          <w:color w:val="7030A0"/>
+          <w:sz w:val="20"/>
+          <w:szCs w:val="20"/>
+          <w:lang w:val="en"/>
+        </w:rPr>
+      </w:pPr>
+      <w:r>
+        <w:rPr>
+          <w:rFonts w:cs="Calibri"/>
+          <w:color w:val="7030A0"/>
+          <w:sz w:val="20"/>
+          <w:szCs w:val="20"/>
+          <w:lang w:val="en"/>
+        </w:rPr>
+        <w:t xml:space="preserve">Store </w:t>
+      </w:r>
+      <w:r>
+        <w:rPr>
+          <w:rFonts w:cs="Calibri"/>
+          <w:color w:val="7030A0"/>
+          <w:sz w:val="20"/>
+          <w:szCs w:val="20"/>
+          <w:lang w:val="en"/>
+        </w:rPr>
+        <w:t>Europe</w:t>
+      </w:r>
+      <w:r>
+        <w:rPr>
+          <w:color w:val="7030A0"/>
+          <w:sz w:val="20"/>
+          <w:szCs w:val="20"/>
+          <w:lang w:val="en-US"/>
+        </w:rPr>
+        <w:t xml:space="preserve"> </w:t>
+      </w:r>
+      <w:r>
+        <w:rPr>
+          <w:rFonts w:cs="Calibri"/>
+          <w:color w:val="7030A0"/>
+          <w:sz w:val="20"/>
+          <w:szCs w:val="20"/>
+          <w:lang w:val="en"/>
+        </w:rPr>
+        <w:t>INTO 'CA675-Assignment-</w:t>
+      </w:r>
+      <w:r>
+        <w:rPr>
+          <w:rFonts w:cs="Calibri"/>
+          <w:color w:val="7030A0"/>
+          <w:sz w:val="20"/>
+          <w:szCs w:val="20"/>
+          <w:lang w:val="en"/>
+        </w:rPr>
+        <w:t>2</w:t>
+      </w:r>
+      <w:r>
+        <w:rPr>
+          <w:rFonts w:cs="Calibri"/>
+          <w:color w:val="7030A0"/>
+          <w:sz w:val="20"/>
+          <w:szCs w:val="20"/>
+          <w:lang w:val="en"/>
+        </w:rPr>
+        <w:t>/csv/</w:t>
+      </w:r>
+      <w:r>
+        <w:rPr>
+          <w:rFonts w:cs="Calibri"/>
+          <w:color w:val="7030A0"/>
+          <w:sz w:val="20"/>
+          <w:szCs w:val="20"/>
+          <w:lang w:val="en"/>
+        </w:rPr>
+        <w:t>Europe</w:t>
+      </w:r>
+      <w:r>
+        <w:rPr>
+          <w:rFonts w:cs="Calibri"/>
+          <w:color w:val="7030A0"/>
+          <w:sz w:val="20"/>
+          <w:szCs w:val="20"/>
+          <w:lang w:val="en"/>
+        </w:rPr>
+        <w:t xml:space="preserve">' USING </w:t>
+      </w:r>
+      <w:proofErr w:type="spellStart"/>
+      <w:proofErr w:type="gramStart"/>
+      <w:r>
+        <w:rPr>
+          <w:rFonts w:cs="Calibri"/>
+          <w:color w:val="7030A0"/>
+          <w:sz w:val="20"/>
+          <w:szCs w:val="20"/>
+          <w:lang w:val="en"/>
+        </w:rPr>
+        <w:t>org.apache.pig.piggybank</w:t>
+      </w:r>
+      <w:proofErr w:type="gramEnd"/>
+      <w:r>
+        <w:rPr>
+          <w:rFonts w:cs="Calibri"/>
+          <w:color w:val="7030A0"/>
+          <w:sz w:val="20"/>
+          <w:szCs w:val="20"/>
+          <w:lang w:val="en"/>
+        </w:rPr>
+        <w:t>.storage.CSVExcelStorage</w:t>
+      </w:r>
+      <w:proofErr w:type="spellEnd"/>
+      <w:r>
+        <w:rPr>
+          <w:rFonts w:cs="Calibri"/>
+          <w:color w:val="7030A0"/>
+          <w:sz w:val="20"/>
+          <w:szCs w:val="20"/>
+          <w:lang w:val="en"/>
+        </w:rPr>
+        <w:t>(',' ,'NO_MULTILINE' ,'UNIX', '</w:t>
+      </w:r>
+      <w:r>
+        <w:rPr>
+          <w:rFonts w:cs="Calibri"/>
+          <w:color w:val="7030A0"/>
+          <w:sz w:val="20"/>
+          <w:szCs w:val="20"/>
+          <w:lang w:val="en"/>
+        </w:rPr>
+        <w:t>WRITE</w:t>
+      </w:r>
+      <w:r>
+        <w:rPr>
+          <w:rFonts w:cs="Calibri"/>
+          <w:color w:val="7030A0"/>
+          <w:sz w:val="20"/>
+          <w:szCs w:val="20"/>
+          <w:lang w:val="en"/>
+        </w:rPr>
+        <w:t>_OUTPUT_HEADER');</w:t>
+      </w:r>
+    </w:p>
+    <w:p>
+      <w:pPr>
+        <w:autoSpaceDE w:val="0"/>
+        <w:autoSpaceDN w:val="0"/>
+        <w:adjustRightInd w:val="0"/>
+        <w:spacing w:after="200" w:line="276" w:lineRule="auto"/>
+        <w:rPr>
+          <w:rFonts w:cs="Calibri"/>
+          <w:color w:val="7030A0"/>
+          <w:sz w:val="20"/>
+          <w:szCs w:val="20"/>
+          <w:lang w:val="en"/>
+        </w:rPr>
+      </w:pPr>
+      <w:r>
+        <w:rPr>
+          <w:rFonts w:cs="Calibri"/>
+          <w:color w:val="7030A0"/>
+          <w:sz w:val="20"/>
+          <w:szCs w:val="20"/>
+          <w:lang w:val="en"/>
+        </w:rPr>
+        <w:t xml:space="preserve">Store </w:t>
+      </w:r>
+      <w:r>
+        <w:rPr>
+          <w:rFonts w:cs="Calibri"/>
+          <w:color w:val="7030A0"/>
+          <w:sz w:val="20"/>
+          <w:szCs w:val="20"/>
+          <w:lang w:val="en"/>
+        </w:rPr>
+        <w:t>Oceania</w:t>
+      </w:r>
+      <w:r>
+        <w:rPr>
+          <w:color w:val="7030A0"/>
+          <w:sz w:val="20"/>
+          <w:szCs w:val="20"/>
+          <w:lang w:val="en-US"/>
+        </w:rPr>
+        <w:t xml:space="preserve"> </w:t>
+      </w:r>
+      <w:r>
+        <w:rPr>
+          <w:rFonts w:cs="Calibri"/>
+          <w:color w:val="7030A0"/>
+          <w:sz w:val="20"/>
+          <w:szCs w:val="20"/>
+          <w:lang w:val="en"/>
+        </w:rPr>
+        <w:t>INTO 'CA675-Assignment-</w:t>
+      </w:r>
+      <w:r>
+        <w:rPr>
+          <w:rFonts w:cs="Calibri"/>
+          <w:color w:val="7030A0"/>
+          <w:sz w:val="20"/>
+          <w:szCs w:val="20"/>
+          <w:lang w:val="en"/>
+        </w:rPr>
+        <w:t>2</w:t>
+      </w:r>
+      <w:r>
+        <w:rPr>
+          <w:rFonts w:cs="Calibri"/>
+          <w:color w:val="7030A0"/>
+          <w:sz w:val="20"/>
+          <w:szCs w:val="20"/>
+          <w:lang w:val="en"/>
+        </w:rPr>
+        <w:t>/csv/</w:t>
+      </w:r>
+      <w:r>
+        <w:rPr>
+          <w:rFonts w:cs="Calibri"/>
+          <w:color w:val="7030A0"/>
+          <w:sz w:val="20"/>
+          <w:szCs w:val="20"/>
+          <w:lang w:val="en"/>
+        </w:rPr>
+        <w:t>Oceania</w:t>
+      </w:r>
+      <w:r>
+        <w:rPr>
+          <w:rFonts w:cs="Calibri"/>
+          <w:color w:val="7030A0"/>
+          <w:sz w:val="20"/>
+          <w:szCs w:val="20"/>
+          <w:lang w:val="en"/>
+        </w:rPr>
+        <w:t xml:space="preserve">' USING </w:t>
+      </w:r>
+      <w:proofErr w:type="spellStart"/>
+      <w:proofErr w:type="gramStart"/>
+      <w:r>
+        <w:rPr>
+          <w:rFonts w:cs="Calibri"/>
+          <w:color w:val="7030A0"/>
+          <w:sz w:val="20"/>
+          <w:szCs w:val="20"/>
+          <w:lang w:val="en"/>
+        </w:rPr>
+        <w:t>org.apache.pig.piggybank</w:t>
+      </w:r>
+      <w:proofErr w:type="gramEnd"/>
+      <w:r>
+        <w:rPr>
+          <w:rFonts w:cs="Calibri"/>
+          <w:color w:val="7030A0"/>
+          <w:sz w:val="20"/>
+          <w:szCs w:val="20"/>
+          <w:lang w:val="en"/>
+        </w:rPr>
+        <w:t>.storage.CSVExcelStorage</w:t>
+      </w:r>
+      <w:proofErr w:type="spellEnd"/>
+      <w:r>
+        <w:rPr>
+          <w:rFonts w:cs="Calibri"/>
+          <w:color w:val="7030A0"/>
+          <w:sz w:val="20"/>
+          <w:szCs w:val="20"/>
+          <w:lang w:val="en"/>
+        </w:rPr>
+        <w:t>(',' ,'NO_MULTILINE' ,'UNIX', '</w:t>
+      </w:r>
+      <w:r>
+        <w:rPr>
+          <w:rFonts w:cs="Calibri"/>
+          <w:color w:val="7030A0"/>
+          <w:sz w:val="20"/>
+          <w:szCs w:val="20"/>
+          <w:lang w:val="en"/>
+        </w:rPr>
+        <w:t>WRITE</w:t>
+      </w:r>
+      <w:r>
+        <w:rPr>
+          <w:rFonts w:cs="Calibri"/>
+          <w:color w:val="7030A0"/>
+          <w:sz w:val="20"/>
+          <w:szCs w:val="20"/>
+          <w:lang w:val="en"/>
+        </w:rPr>
+        <w:t>_OUTPUT_HEADER');</w:t>
+      </w:r>
+    </w:p>
+    <w:p>
+      <w:pPr>
+        <w:autoSpaceDE w:val="0"/>
+        <w:autoSpaceDN w:val="0"/>
+        <w:adjustRightInd w:val="0"/>
+        <w:spacing w:after="200" w:line="276" w:lineRule="auto"/>
+        <w:rPr>
+          <w:rFonts w:cs="Calibri"/>
+          <w:color w:val="7030A0"/>
+          <w:sz w:val="20"/>
+          <w:szCs w:val="20"/>
+          <w:lang w:val="en"/>
+        </w:rPr>
+      </w:pPr>
+    </w:p>
+    <w:p>
+      <w:pPr>
+        <w:pStyle w:val="HTMLPreformatted"/>
+        <w:rPr>
+          <w:rFonts w:cs="Calibri"/>
+          <w:color w:val="7030A0"/>
+          <w:lang w:val="en"/>
+        </w:rPr>
+      </w:pPr>
+    </w:p>
+    <w:p>
+      <w:pPr>
+        <w:pStyle w:val="HTMLPreformatted"/>
+        <w:rPr>
+          <w:rFonts w:cs="Calibri"/>
+          <w:color w:val="7030A0"/>
+          <w:lang w:val="en"/>
+        </w:rPr>
+      </w:pPr>
+    </w:p>
+    <w:p>
+      <w:pPr>
+        <w:pStyle w:val="HTMLPreformatted"/>
+        <w:rPr>
+          <w:color w:val="7030A0"/>
+        </w:rPr>
+      </w:pPr>
+    </w:p>
+    <w:p>
+      <w:pPr>
+        <w:widowControl w:val="0"/>
+        <w:autoSpaceDE w:val="0"/>
+        <w:autoSpaceDN w:val="0"/>
+        <w:adjustRightInd w:val="0"/>
+        <w:spacing w:after="200" w:line="276" w:lineRule="auto"/>
+        <w:rPr>
+          <w:rFonts w:cs="Calibri"/>
+          <w:sz w:val="36"/>
+          <w:szCs w:val="36"/>
+          <w:u w:val="single"/>
+          <w:lang w:val="en-US"/>
+        </w:rPr>
+      </w:pPr>
+    </w:p>
+    <w:p>
+      <w:pPr>
+        <w:autoSpaceDE w:val="0"/>
+        <w:autoSpaceDN w:val="0"/>
+        <w:adjustRightInd w:val="0"/>
+        <w:spacing w:after="200" w:line="276" w:lineRule="auto"/>
+        <w:rPr>
+          <w:rFonts w:cs="Calibri"/>
+          <w:color w:val="7030A0"/>
+          <w:sz w:val="20"/>
+          <w:szCs w:val="20"/>
+          <w:lang w:val="en"/>
+        </w:rPr>
+      </w:pPr>
     </w:p>
     <w:p>
       <w:pPr>
@@ -10225,7 +11984,7 @@
   <w:style w:type="paragraph" w:default="1" w:styleId="Normal">
     <w:name w:val="Normal"/>
     <w:qFormat/>
-    <w:rsid w:val="00DE6DB1"/>
+    <w:rsid w:val="008375CE"/>
   </w:style>
   <w:style w:type="character" w:default="1" w:styleId="DefaultParagraphFont">
     <w:name w:val="Default Paragraph Font"/>
@@ -10270,7 +12029,6 @@
     <w:basedOn w:val="Normal"/>
     <w:link w:val="HTMLPreformattedChar"/>
     <w:uiPriority w:val="99"/>
-    <w:semiHidden/>
     <w:unhideWhenUsed/>
     <w:rsid w:val="00494123"/>
     <w:pPr>
@@ -10306,7 +12064,6 @@
     <w:basedOn w:val="DefaultParagraphFont"/>
     <w:link w:val="HTMLPreformatted"/>
     <w:uiPriority w:val="99"/>
-    <w:semiHidden/>
     <w:rsid w:val="00494123"/>
     <w:rPr>
       <w:rFonts w:ascii="Courier New" w:eastAsia="Times New Roman" w:hAnsi="Courier New" w:cs="Courier New"/>

</xml_diff>